<commit_message>
update chapter 11 12
</commit_message>
<xml_diff>
--- a/PythonSyllabus/第十一章：模块与包.docx
+++ b/PythonSyllabus/第十一章：模块与包.docx
@@ -126,7 +126,7 @@
             </w:rPr>
             <w:fldChar w:fldCharType="separate"/>
           </w:r>
-          <w:hyperlink w:anchor="_Toc51575106" w:history="1">
+          <w:hyperlink w:anchor="_Toc52863185" w:history="1">
             <w:r>
               <w:rPr>
                 <w:rStyle w:val="Hyperlink"/>
@@ -173,7 +173,7 @@
                 <w:noProof/>
                 <w:webHidden/>
               </w:rPr>
-              <w:instrText xml:space="preserve"> PAGEREF _Toc51575106 \h </w:instrText>
+              <w:instrText xml:space="preserve"> PAGEREF _Toc52863185 \h </w:instrText>
             </w:r>
             <w:r>
               <w:rPr>
@@ -218,7 +218,7 @@
               <w:noProof/>
             </w:rPr>
           </w:pPr>
-          <w:hyperlink w:anchor="_Toc51575107" w:history="1">
+          <w:hyperlink w:anchor="_Toc52863186" w:history="1">
             <w:r>
               <w:rPr>
                 <w:rStyle w:val="Hyperlink"/>
@@ -263,7 +263,7 @@
                 <w:noProof/>
                 <w:webHidden/>
               </w:rPr>
-              <w:instrText xml:space="preserve"> PAGEREF _Toc51575107 \h </w:instrText>
+              <w:instrText xml:space="preserve"> PAGEREF _Toc52863186 \h </w:instrText>
             </w:r>
             <w:r>
               <w:rPr>
@@ -310,7 +310,7 @@
               <w:noProof/>
             </w:rPr>
           </w:pPr>
-          <w:hyperlink w:anchor="_Toc51575108" w:history="1">
+          <w:hyperlink w:anchor="_Toc52863187" w:history="1">
             <w:r>
               <w:rPr>
                 <w:rStyle w:val="Hyperlink"/>
@@ -357,7 +357,7 @@
                 <w:noProof/>
                 <w:webHidden/>
               </w:rPr>
-              <w:instrText xml:space="preserve"> PAGEREF _Toc51575108 \h </w:instrText>
+              <w:instrText xml:space="preserve"> PAGEREF _Toc52863187 \h </w:instrText>
             </w:r>
             <w:r>
               <w:rPr>
@@ -404,7 +404,7 @@
               <w:noProof/>
             </w:rPr>
           </w:pPr>
-          <w:hyperlink w:anchor="_Toc51575109" w:history="1">
+          <w:hyperlink w:anchor="_Toc52863188" w:history="1">
             <w:r>
               <w:rPr>
                 <w:rStyle w:val="Hyperlink"/>
@@ -427,7 +427,7 @@
             <w:r>
               <w:rPr>
                 <w:rStyle w:val="Hyperlink"/>
-                <w:rFonts w:eastAsia="Microsoft YaHei" w:hint="eastAsia"/>
+                <w:rFonts w:ascii="Microsoft YaHei" w:eastAsia="Microsoft YaHei" w:hAnsi="Microsoft YaHei" w:hint="eastAsia"/>
                 <w:noProof/>
               </w:rPr>
               <w:t>自定义模块和使用</w:t>
@@ -451,7 +451,7 @@
                 <w:noProof/>
                 <w:webHidden/>
               </w:rPr>
-              <w:instrText xml:space="preserve"> PAGEREF _Toc51575109 \h </w:instrText>
+              <w:instrText xml:space="preserve"> PAGEREF _Toc52863188 \h </w:instrText>
             </w:r>
             <w:r>
               <w:rPr>
@@ -498,7 +498,7 @@
               <w:noProof/>
             </w:rPr>
           </w:pPr>
-          <w:hyperlink w:anchor="_Toc51575110" w:history="1">
+          <w:hyperlink w:anchor="_Toc52863189" w:history="1">
             <w:r>
               <w:rPr>
                 <w:rStyle w:val="Hyperlink"/>
@@ -545,7 +545,7 @@
                 <w:noProof/>
                 <w:webHidden/>
               </w:rPr>
-              <w:instrText xml:space="preserve"> PAGEREF _Toc51575110 \h </w:instrText>
+              <w:instrText xml:space="preserve"> PAGEREF _Toc52863189 \h </w:instrText>
             </w:r>
             <w:r>
               <w:rPr>
@@ -565,7 +565,7 @@
                 <w:noProof/>
                 <w:webHidden/>
               </w:rPr>
-              <w:t>5</w:t>
+              <w:t>6</w:t>
             </w:r>
             <w:r>
               <w:rPr>
@@ -732,7 +732,7 @@
           <w:rFonts w:ascii="Microsoft YaHei" w:eastAsia="Microsoft YaHei" w:hAnsi="Microsoft YaHei"/>
         </w:rPr>
       </w:pPr>
-      <w:bookmarkStart w:id="0" w:name="_Toc51575106"/>
+      <w:bookmarkStart w:id="0" w:name="_Toc52863185"/>
       <w:r>
         <w:rPr>
           <w:rFonts w:ascii="Microsoft YaHei" w:eastAsia="Microsoft YaHei" w:hAnsi="Microsoft YaHei" w:hint="eastAsia"/>
@@ -753,7 +753,7 @@
           <w:rFonts w:ascii="Microsoft YaHei" w:eastAsia="Microsoft YaHei" w:hAnsi="Microsoft YaHei"/>
         </w:rPr>
       </w:pPr>
-      <w:bookmarkStart w:id="1" w:name="_Toc51575107"/>
+      <w:bookmarkStart w:id="1" w:name="_Toc52863186"/>
       <w:r>
         <w:rPr>
           <w:rFonts w:ascii="Microsoft YaHei" w:eastAsia="Microsoft YaHei" w:hAnsi="Microsoft YaHei" w:hint="eastAsia"/>
@@ -782,11 +782,19 @@
       </w:r>
       <w:r>
         <w:rPr>
-          <w:rFonts w:ascii="Microsoft YaHei" w:eastAsia="Microsoft YaHei" w:hAnsi="Microsoft YaHei"/>
-          <w:sz w:val="22"/>
-          <w:szCs w:val="22"/>
-        </w:rPr>
-        <w:t>python</w:t>
+          <w:rFonts w:ascii="Microsoft YaHei" w:eastAsia="Microsoft YaHei" w:hAnsi="Microsoft YaHei" w:hint="eastAsia"/>
+          <w:sz w:val="22"/>
+          <w:szCs w:val="22"/>
+        </w:rPr>
+        <w:t>P</w:t>
+      </w:r>
+      <w:r>
+        <w:rPr>
+          <w:rFonts w:ascii="Microsoft YaHei" w:eastAsia="Microsoft YaHei" w:hAnsi="Microsoft YaHei"/>
+          <w:sz w:val="22"/>
+          <w:szCs w:val="22"/>
+        </w:rPr>
+        <w:t>ython</w:t>
       </w:r>
       <w:r>
         <w:rPr>
@@ -798,11 +806,19 @@
       </w:r>
       <w:r>
         <w:rPr>
-          <w:rFonts w:ascii="Microsoft YaHei" w:eastAsia="Microsoft YaHei" w:hAnsi="Microsoft YaHei"/>
-          <w:sz w:val="22"/>
-          <w:szCs w:val="22"/>
-        </w:rPr>
-        <w:t>python</w:t>
+          <w:rFonts w:ascii="Microsoft YaHei" w:eastAsia="Microsoft YaHei" w:hAnsi="Microsoft YaHei" w:hint="eastAsia"/>
+          <w:sz w:val="22"/>
+          <w:szCs w:val="22"/>
+        </w:rPr>
+        <w:t>P</w:t>
+      </w:r>
+      <w:r>
+        <w:rPr>
+          <w:rFonts w:ascii="Microsoft YaHei" w:eastAsia="Microsoft YaHei" w:hAnsi="Microsoft YaHei"/>
+          <w:sz w:val="22"/>
+          <w:szCs w:val="22"/>
+        </w:rPr>
+        <w:t>ython</w:t>
       </w:r>
       <w:r>
         <w:rPr>
@@ -830,11 +846,19 @@
       </w:r>
       <w:r>
         <w:rPr>
-          <w:rFonts w:ascii="Microsoft YaHei" w:eastAsia="Microsoft YaHei" w:hAnsi="Microsoft YaHei"/>
-          <w:sz w:val="22"/>
-          <w:szCs w:val="22"/>
-        </w:rPr>
-        <w:t>python</w:t>
+          <w:rFonts w:ascii="Microsoft YaHei" w:eastAsia="Microsoft YaHei" w:hAnsi="Microsoft YaHei" w:hint="eastAsia"/>
+          <w:sz w:val="22"/>
+          <w:szCs w:val="22"/>
+        </w:rPr>
+        <w:t>P</w:t>
+      </w:r>
+      <w:r>
+        <w:rPr>
+          <w:rFonts w:ascii="Microsoft YaHei" w:eastAsia="Microsoft YaHei" w:hAnsi="Microsoft YaHei"/>
+          <w:sz w:val="22"/>
+          <w:szCs w:val="22"/>
+        </w:rPr>
+        <w:t>ython</w:t>
       </w:r>
       <w:r>
         <w:rPr>
@@ -1007,15 +1031,7 @@
           <w:sz w:val="22"/>
           <w:szCs w:val="22"/>
         </w:rPr>
-        <w:t>内置的模块和来自第三方的模块。</w:t>
-      </w:r>
-      <w:r>
-        <w:rPr>
-          <w:rFonts w:ascii="Microsoft YaHei" w:eastAsia="Microsoft YaHei" w:hAnsi="Microsoft YaHei" w:hint="eastAsia"/>
-          <w:sz w:val="22"/>
-          <w:szCs w:val="22"/>
-        </w:rPr>
-        <w:t>本章节</w:t>
+        <w:t>内置的模块和来自第三方的模块。本章节</w:t>
       </w:r>
       <w:r>
         <w:rPr>
@@ -1081,7 +1097,7 @@
         </w:numPr>
         <w:jc w:val="both"/>
         <w:rPr>
-          <w:rFonts w:ascii="Microsoft YaHei" w:eastAsia="Microsoft YaHei" w:hAnsi="Microsoft YaHei" w:hint="eastAsia"/>
+          <w:rFonts w:ascii="Microsoft YaHei" w:eastAsia="Microsoft YaHei" w:hAnsi="Microsoft YaHei"/>
           <w:sz w:val="22"/>
           <w:szCs w:val="22"/>
         </w:rPr>
@@ -1098,14 +1114,14 @@
     <w:p>
       <w:pPr>
         <w:rPr>
-          <w:rFonts w:eastAsia="Microsoft YaHei"/>
+          <w:rFonts w:ascii="Microsoft YaHei" w:eastAsia="Microsoft YaHei" w:hAnsi="Microsoft YaHei"/>
         </w:rPr>
       </w:pPr>
     </w:p>
     <w:p>
       <w:pPr>
         <w:rPr>
-          <w:rFonts w:eastAsia="Microsoft YaHei"/>
+          <w:rFonts w:ascii="Microsoft YaHei" w:eastAsia="Microsoft YaHei" w:hAnsi="Microsoft YaHei"/>
           <w:sz w:val="22"/>
           <w:szCs w:val="22"/>
         </w:rPr>
@@ -1122,7 +1138,7 @@
           <w:rFonts w:ascii="Microsoft YaHei" w:eastAsia="Microsoft YaHei" w:hAnsi="Microsoft YaHei"/>
         </w:rPr>
       </w:pPr>
-      <w:bookmarkStart w:id="2" w:name="_Toc51575108"/>
+      <w:bookmarkStart w:id="2" w:name="_Toc52863187"/>
       <w:r>
         <w:rPr>
           <w:rFonts w:ascii="Microsoft YaHei" w:eastAsia="Microsoft YaHei" w:hAnsi="Microsoft YaHei" w:hint="eastAsia"/>
@@ -1134,48 +1150,30 @@
     <w:p>
       <w:pPr>
         <w:rPr>
-          <w:rFonts w:eastAsia="Microsoft YaHei"/>
-        </w:rPr>
-      </w:pPr>
-      <w:r>
-        <w:rPr>
-          <w:rFonts w:eastAsia="Microsoft YaHei"/>
+          <w:rFonts w:ascii="Microsoft YaHei" w:eastAsia="Microsoft YaHei" w:hAnsi="Microsoft YaHei"/>
+        </w:rPr>
+      </w:pPr>
+      <w:r>
+        <w:rPr>
+          <w:rFonts w:ascii="Microsoft YaHei" w:eastAsia="Microsoft YaHei" w:hAnsi="Microsoft YaHei"/>
         </w:rPr>
         <w:tab/>
       </w:r>
       <w:r>
         <w:rPr>
-          <w:rFonts w:eastAsia="Microsoft YaHei" w:hint="eastAsia"/>
-        </w:rPr>
-        <w:t>我们先来看看标准库的使用的示例，本小节中我们首先新建一个文件夹叫做</w:t>
-      </w:r>
-      <w:r>
-        <w:rPr>
-          <w:rFonts w:eastAsia="Microsoft YaHei" w:hint="eastAsia"/>
-        </w:rPr>
-        <w:t>mymodule</w:t>
-      </w:r>
-      <w:r>
-        <w:rPr>
-          <w:rFonts w:eastAsia="Microsoft YaHei" w:hint="eastAsia"/>
-        </w:rPr>
-        <w:t>，再在该文件夹中新建一个叫做</w:t>
-      </w:r>
-      <w:r>
-        <w:rPr>
-          <w:rFonts w:eastAsia="Microsoft YaHei" w:hint="eastAsia"/>
-        </w:rPr>
-        <w:t>hello</w:t>
-      </w:r>
-      <w:r>
-        <w:rPr>
-          <w:rFonts w:eastAsia="Microsoft YaHei"/>
+          <w:rFonts w:ascii="Microsoft YaHei" w:eastAsia="Microsoft YaHei" w:hAnsi="Microsoft YaHei" w:hint="eastAsia"/>
+        </w:rPr>
+        <w:t>我们先来看看标准库的使用的示例，本小节中我们首先新建一个文件夹叫做mymodule，再在该文件夹中新建一个叫做hello</w:t>
+      </w:r>
+      <w:r>
+        <w:rPr>
+          <w:rFonts w:ascii="Microsoft YaHei" w:eastAsia="Microsoft YaHei" w:hAnsi="Microsoft YaHei"/>
         </w:rPr>
         <w:t>.py</w:t>
       </w:r>
       <w:r>
         <w:rPr>
-          <w:rFonts w:eastAsia="Microsoft YaHei" w:hint="eastAsia"/>
+          <w:rFonts w:ascii="Microsoft YaHei" w:eastAsia="Microsoft YaHei" w:hAnsi="Microsoft YaHei" w:hint="eastAsia"/>
         </w:rPr>
         <w:t>的文件。</w:t>
       </w:r>
@@ -1183,12 +1181,13 @@
     <w:p>
       <w:pPr>
         <w:rPr>
-          <w:rFonts w:eastAsia="Microsoft YaHei"/>
-        </w:rPr>
-      </w:pPr>
-      <w:r>
-        <w:rPr>
-          <w:rFonts w:eastAsia="Microsoft YaHei"/>
+          <w:rFonts w:ascii="Microsoft YaHei" w:eastAsia="Microsoft YaHei" w:hAnsi="Microsoft YaHei"/>
+        </w:rPr>
+      </w:pPr>
+      <w:r>
+        <w:rPr>
+          <w:rFonts w:ascii="Microsoft YaHei" w:eastAsia="Microsoft YaHei" w:hAnsi="Microsoft YaHei"/>
+          <w:noProof/>
         </w:rPr>
         <w:drawing>
           <wp:inline distT="0" distB="0" distL="0" distR="0" wp14:anchorId="2327A4F9" wp14:editId="42F09A7B">
@@ -1230,49 +1229,43 @@
     <w:p>
       <w:pPr>
         <w:rPr>
-          <w:rFonts w:eastAsia="Microsoft YaHei"/>
+          <w:rFonts w:ascii="Microsoft YaHei" w:eastAsia="Microsoft YaHei" w:hAnsi="Microsoft YaHei"/>
         </w:rPr>
       </w:pPr>
     </w:p>
     <w:p>
       <w:pPr>
         <w:rPr>
-          <w:rFonts w:eastAsia="Microsoft YaHei"/>
-        </w:rPr>
-      </w:pPr>
-      <w:r>
-        <w:rPr>
-          <w:rFonts w:eastAsia="Microsoft YaHei"/>
+          <w:rFonts w:ascii="Microsoft YaHei" w:eastAsia="Microsoft YaHei" w:hAnsi="Microsoft YaHei"/>
+        </w:rPr>
+      </w:pPr>
+      <w:r>
+        <w:rPr>
+          <w:rFonts w:ascii="Microsoft YaHei" w:eastAsia="Microsoft YaHei" w:hAnsi="Microsoft YaHei"/>
         </w:rPr>
         <w:tab/>
       </w:r>
       <w:r>
         <w:rPr>
-          <w:rFonts w:eastAsia="Microsoft YaHei" w:hint="eastAsia"/>
-        </w:rPr>
-        <w:t>用编辑器打开</w:t>
-      </w:r>
-      <w:r>
-        <w:rPr>
-          <w:rFonts w:eastAsia="Microsoft YaHei" w:hint="eastAsia"/>
-        </w:rPr>
-        <w:t>h</w:t>
-      </w:r>
-      <w:r>
-        <w:rPr>
-          <w:rFonts w:eastAsia="Microsoft YaHei"/>
+          <w:rFonts w:ascii="Microsoft YaHei" w:eastAsia="Microsoft YaHei" w:hAnsi="Microsoft YaHei" w:hint="eastAsia"/>
+        </w:rPr>
+        <w:t>用编辑器打开h</w:t>
+      </w:r>
+      <w:r>
+        <w:rPr>
+          <w:rFonts w:ascii="Microsoft YaHei" w:eastAsia="Microsoft YaHei" w:hAnsi="Microsoft YaHei"/>
         </w:rPr>
         <w:t>ello.py</w:t>
       </w:r>
       <w:r>
         <w:rPr>
-          <w:rFonts w:eastAsia="Microsoft YaHei" w:hint="eastAsia"/>
+          <w:rFonts w:ascii="Microsoft YaHei" w:eastAsia="Microsoft YaHei" w:hAnsi="Microsoft YaHei" w:hint="eastAsia"/>
         </w:rPr>
         <w:t>文件，输入以下内容</w:t>
       </w:r>
       <w:r>
         <w:rPr>
-          <w:rFonts w:eastAsia="Microsoft YaHei" w:hint="eastAsia"/>
+          <w:rFonts w:ascii="Microsoft YaHei" w:eastAsia="Microsoft YaHei" w:hAnsi="Microsoft YaHei" w:hint="eastAsia"/>
         </w:rPr>
         <w:t>。</w:t>
       </w:r>
@@ -1280,12 +1273,13 @@
     <w:p>
       <w:pPr>
         <w:rPr>
-          <w:rFonts w:eastAsia="Microsoft YaHei"/>
-        </w:rPr>
-      </w:pPr>
-      <w:r>
-        <w:rPr>
-          <w:rFonts w:eastAsia="Microsoft YaHei"/>
+          <w:rFonts w:ascii="Microsoft YaHei" w:eastAsia="Microsoft YaHei" w:hAnsi="Microsoft YaHei"/>
+        </w:rPr>
+      </w:pPr>
+      <w:r>
+        <w:rPr>
+          <w:rFonts w:ascii="Microsoft YaHei" w:eastAsia="Microsoft YaHei" w:hAnsi="Microsoft YaHei"/>
+          <w:noProof/>
         </w:rPr>
         <w:lastRenderedPageBreak/>
         <w:drawing>
@@ -1328,27 +1322,27 @@
     <w:p>
       <w:pPr>
         <w:rPr>
-          <w:rFonts w:eastAsia="Microsoft YaHei"/>
+          <w:rFonts w:ascii="Microsoft YaHei" w:eastAsia="Microsoft YaHei" w:hAnsi="Microsoft YaHei"/>
         </w:rPr>
       </w:pPr>
     </w:p>
     <w:p>
       <w:pPr>
         <w:rPr>
-          <w:rFonts w:eastAsia="Microsoft YaHei"/>
-          <w:sz w:val="22"/>
-          <w:szCs w:val="22"/>
-        </w:rPr>
-      </w:pPr>
-      <w:r>
-        <w:rPr>
-          <w:rFonts w:eastAsia="Microsoft YaHei"/>
+          <w:rFonts w:ascii="Microsoft YaHei" w:eastAsia="Microsoft YaHei" w:hAnsi="Microsoft YaHei"/>
+          <w:sz w:val="22"/>
+          <w:szCs w:val="22"/>
+        </w:rPr>
+      </w:pPr>
+      <w:r>
+        <w:rPr>
+          <w:rFonts w:ascii="Microsoft YaHei" w:eastAsia="Microsoft YaHei" w:hAnsi="Microsoft YaHei"/>
         </w:rPr>
         <w:tab/>
       </w:r>
       <w:r>
         <w:rPr>
-          <w:rFonts w:eastAsia="Microsoft YaHei" w:hint="eastAsia"/>
+          <w:rFonts w:ascii="Microsoft YaHei" w:eastAsia="Microsoft YaHei" w:hAnsi="Microsoft YaHei" w:hint="eastAsia"/>
           <w:sz w:val="22"/>
           <w:szCs w:val="22"/>
         </w:rPr>
@@ -1356,7 +1350,7 @@
       </w:r>
       <w:r>
         <w:rPr>
-          <w:rFonts w:eastAsia="Microsoft YaHei"/>
+          <w:rFonts w:ascii="Microsoft YaHei" w:eastAsia="Microsoft YaHei" w:hAnsi="Microsoft YaHei"/>
           <w:sz w:val="22"/>
           <w:szCs w:val="22"/>
         </w:rPr>
@@ -1364,15 +1358,15 @@
       </w:r>
       <w:r>
         <w:rPr>
-          <w:rFonts w:eastAsia="Microsoft YaHei" w:hint="eastAsia"/>
-          <w:sz w:val="22"/>
-          <w:szCs w:val="22"/>
-        </w:rPr>
-        <w:t>行看起，</w:t>
-      </w:r>
-      <w:r>
-        <w:rPr>
-          <w:rFonts w:eastAsia="Microsoft YaHei" w:hint="eastAsia"/>
+          <w:rFonts w:ascii="Microsoft YaHei" w:eastAsia="Microsoft YaHei" w:hAnsi="Microsoft YaHei" w:hint="eastAsia"/>
+          <w:sz w:val="22"/>
+          <w:szCs w:val="22"/>
+        </w:rPr>
+        <w:t>行看起，sys模块是Python内置的模块，当我们需要使用该模块的功能时，首先的第一步就是使用import导入模块。导入</w:t>
+      </w:r>
+      <w:r>
+        <w:rPr>
+          <w:rFonts w:ascii="Microsoft YaHei" w:eastAsia="Microsoft YaHei" w:hAnsi="Microsoft YaHei"/>
           <w:sz w:val="22"/>
           <w:szCs w:val="22"/>
         </w:rPr>
@@ -1380,55 +1374,15 @@
       </w:r>
       <w:r>
         <w:rPr>
-          <w:rFonts w:eastAsia="Microsoft YaHei" w:hint="eastAsia"/>
-          <w:sz w:val="22"/>
-          <w:szCs w:val="22"/>
-        </w:rPr>
-        <w:t>模块是</w:t>
-      </w:r>
-      <w:r>
-        <w:rPr>
-          <w:rFonts w:eastAsia="Microsoft YaHei" w:hint="eastAsia"/>
-          <w:sz w:val="22"/>
-          <w:szCs w:val="22"/>
-        </w:rPr>
-        <w:t>Python</w:t>
-      </w:r>
-      <w:r>
-        <w:rPr>
-          <w:rFonts w:eastAsia="Microsoft YaHei" w:hint="eastAsia"/>
-          <w:sz w:val="22"/>
-          <w:szCs w:val="22"/>
-        </w:rPr>
-        <w:t>内置的模块，当我们需要使用该模块的功能时，首先的第一步就是使用</w:t>
-      </w:r>
-      <w:r>
-        <w:rPr>
-          <w:rFonts w:eastAsia="Microsoft YaHei" w:hint="eastAsia"/>
-          <w:sz w:val="22"/>
-          <w:szCs w:val="22"/>
-        </w:rPr>
-        <w:t>import</w:t>
-      </w:r>
-      <w:r>
-        <w:rPr>
-          <w:rFonts w:eastAsia="Microsoft YaHei" w:hint="eastAsia"/>
-          <w:sz w:val="22"/>
-          <w:szCs w:val="22"/>
-        </w:rPr>
-        <w:t>导入模块。</w:t>
-      </w:r>
-      <w:r>
-        <w:rPr>
-          <w:rFonts w:eastAsia="Microsoft YaHei" w:hint="eastAsia"/>
-          <w:sz w:val="22"/>
-          <w:szCs w:val="22"/>
-        </w:rPr>
-        <w:t>导入</w:t>
-      </w:r>
-      <w:r>
-        <w:rPr>
-          <w:rFonts w:eastAsia="Microsoft YaHei"/>
+          <w:rFonts w:ascii="Microsoft YaHei" w:eastAsia="Microsoft YaHei" w:hAnsi="Microsoft YaHei" w:hint="eastAsia"/>
+          <w:sz w:val="22"/>
+          <w:szCs w:val="22"/>
+        </w:rPr>
+        <w:t>模块后，我们就有了变量</w:t>
+      </w:r>
+      <w:r>
+        <w:rPr>
+          <w:rFonts w:ascii="Microsoft YaHei" w:eastAsia="Microsoft YaHei" w:hAnsi="Microsoft YaHei"/>
           <w:sz w:val="22"/>
           <w:szCs w:val="22"/>
         </w:rPr>
@@ -1436,15 +1390,15 @@
       </w:r>
       <w:r>
         <w:rPr>
-          <w:rFonts w:eastAsia="Microsoft YaHei" w:hint="eastAsia"/>
-          <w:sz w:val="22"/>
-          <w:szCs w:val="22"/>
-        </w:rPr>
-        <w:t>模块后，我们就有了变量</w:t>
-      </w:r>
-      <w:r>
-        <w:rPr>
-          <w:rFonts w:eastAsia="Microsoft YaHei"/>
+          <w:rFonts w:ascii="Microsoft YaHei" w:eastAsia="Microsoft YaHei" w:hAnsi="Microsoft YaHei" w:hint="eastAsia"/>
+          <w:sz w:val="22"/>
+          <w:szCs w:val="22"/>
+        </w:rPr>
+        <w:t>指向该模块，利用</w:t>
+      </w:r>
+      <w:r>
+        <w:rPr>
+          <w:rFonts w:ascii="Microsoft YaHei" w:eastAsia="Microsoft YaHei" w:hAnsi="Microsoft YaHei"/>
           <w:sz w:val="22"/>
           <w:szCs w:val="22"/>
         </w:rPr>
@@ -1452,15 +1406,15 @@
       </w:r>
       <w:r>
         <w:rPr>
-          <w:rFonts w:eastAsia="Microsoft YaHei" w:hint="eastAsia"/>
-          <w:sz w:val="22"/>
-          <w:szCs w:val="22"/>
-        </w:rPr>
-        <w:t>指向该模块，利用</w:t>
-      </w:r>
-      <w:r>
-        <w:rPr>
-          <w:rFonts w:eastAsia="Microsoft YaHei"/>
+          <w:rFonts w:ascii="Microsoft YaHei" w:eastAsia="Microsoft YaHei" w:hAnsi="Microsoft YaHei" w:hint="eastAsia"/>
+          <w:sz w:val="22"/>
+          <w:szCs w:val="22"/>
+        </w:rPr>
+        <w:t>这个变量，就可以访问</w:t>
+      </w:r>
+      <w:r>
+        <w:rPr>
+          <w:rFonts w:ascii="Microsoft YaHei" w:eastAsia="Microsoft YaHei" w:hAnsi="Microsoft YaHei"/>
           <w:sz w:val="22"/>
           <w:szCs w:val="22"/>
         </w:rPr>
@@ -1468,47 +1422,15 @@
       </w:r>
       <w:r>
         <w:rPr>
-          <w:rFonts w:eastAsia="Microsoft YaHei" w:hint="eastAsia"/>
-          <w:sz w:val="22"/>
-          <w:szCs w:val="22"/>
-        </w:rPr>
-        <w:t>这个变量，就可以访问</w:t>
-      </w:r>
-      <w:r>
-        <w:rPr>
-          <w:rFonts w:eastAsia="Microsoft YaHei"/>
-          <w:sz w:val="22"/>
-          <w:szCs w:val="22"/>
-        </w:rPr>
-        <w:t>sys</w:t>
-      </w:r>
-      <w:r>
-        <w:rPr>
-          <w:rFonts w:eastAsia="Microsoft YaHei" w:hint="eastAsia"/>
-          <w:sz w:val="22"/>
-          <w:szCs w:val="22"/>
-        </w:rPr>
-        <w:t>模块的所有功能。</w:t>
-      </w:r>
-      <w:r>
-        <w:rPr>
-          <w:rFonts w:eastAsia="Microsoft YaHei" w:hint="eastAsia"/>
-          <w:sz w:val="22"/>
-          <w:szCs w:val="22"/>
-        </w:rPr>
-        <w:t>接下来我们定义了一个方法</w:t>
-      </w:r>
-      <w:r>
-        <w:rPr>
-          <w:rFonts w:eastAsia="Microsoft YaHei" w:hint="eastAsia"/>
-          <w:sz w:val="22"/>
-          <w:szCs w:val="22"/>
-        </w:rPr>
-        <w:t>h</w:t>
-      </w:r>
-      <w:r>
-        <w:rPr>
-          <w:rFonts w:eastAsia="Microsoft YaHei"/>
+          <w:rFonts w:ascii="Microsoft YaHei" w:eastAsia="Microsoft YaHei" w:hAnsi="Microsoft YaHei" w:hint="eastAsia"/>
+          <w:sz w:val="22"/>
+          <w:szCs w:val="22"/>
+        </w:rPr>
+        <w:t>模块的所有功能。接下来我们定义了一个方法h</w:t>
+      </w:r>
+      <w:r>
+        <w:rPr>
+          <w:rFonts w:ascii="Microsoft YaHei" w:eastAsia="Microsoft YaHei" w:hAnsi="Microsoft YaHei"/>
           <w:sz w:val="22"/>
           <w:szCs w:val="22"/>
         </w:rPr>
@@ -1516,15 +1438,15 @@
       </w:r>
       <w:r>
         <w:rPr>
-          <w:rFonts w:eastAsia="Microsoft YaHei" w:hint="eastAsia"/>
-          <w:sz w:val="22"/>
-          <w:szCs w:val="22"/>
-        </w:rPr>
-        <w:t>在第</w:t>
-      </w:r>
-      <w:r>
-        <w:rPr>
-          <w:rFonts w:eastAsia="Microsoft YaHei" w:hint="eastAsia"/>
+          <w:rFonts w:ascii="Microsoft YaHei" w:eastAsia="Microsoft YaHei" w:hAnsi="Microsoft YaHei" w:hint="eastAsia"/>
+          <w:sz w:val="22"/>
+          <w:szCs w:val="22"/>
+        </w:rPr>
+        <w:t>在第1</w:t>
+      </w:r>
+      <w:r>
+        <w:rPr>
+          <w:rFonts w:ascii="Microsoft YaHei" w:eastAsia="Microsoft YaHei" w:hAnsi="Microsoft YaHei"/>
           <w:sz w:val="22"/>
           <w:szCs w:val="22"/>
         </w:rPr>
@@ -1532,31 +1454,15 @@
       </w:r>
       <w:r>
         <w:rPr>
-          <w:rFonts w:eastAsia="Microsoft YaHei"/>
-          <w:sz w:val="22"/>
-          <w:szCs w:val="22"/>
-        </w:rPr>
-        <w:t>1</w:t>
-      </w:r>
-      <w:r>
-        <w:rPr>
-          <w:rFonts w:eastAsia="Microsoft YaHei" w:hint="eastAsia"/>
-          <w:sz w:val="22"/>
-          <w:szCs w:val="22"/>
-        </w:rPr>
-        <w:t>行我们使用了</w:t>
-      </w:r>
-      <w:r>
-        <w:rPr>
-          <w:rFonts w:eastAsia="Microsoft YaHei" w:hint="eastAsia"/>
-          <w:sz w:val="22"/>
-          <w:szCs w:val="22"/>
-        </w:rPr>
-        <w:t>s</w:t>
-      </w:r>
-      <w:r>
-        <w:rPr>
-          <w:rFonts w:eastAsia="Microsoft YaHei"/>
+          <w:rFonts w:ascii="Microsoft YaHei" w:eastAsia="Microsoft YaHei" w:hAnsi="Microsoft YaHei" w:hint="eastAsia"/>
+          <w:sz w:val="22"/>
+          <w:szCs w:val="22"/>
+        </w:rPr>
+        <w:t>行我们使用了s</w:t>
+      </w:r>
+      <w:r>
+        <w:rPr>
+          <w:rFonts w:ascii="Microsoft YaHei" w:eastAsia="Microsoft YaHei" w:hAnsi="Microsoft YaHei"/>
           <w:sz w:val="22"/>
           <w:szCs w:val="22"/>
         </w:rPr>
@@ -1564,7 +1470,7 @@
       </w:r>
       <w:r>
         <w:rPr>
-          <w:rFonts w:eastAsia="Microsoft YaHei" w:hint="eastAsia"/>
+          <w:rFonts w:ascii="Microsoft YaHei" w:eastAsia="Microsoft YaHei" w:hAnsi="Microsoft YaHei" w:hint="eastAsia"/>
           <w:sz w:val="22"/>
           <w:szCs w:val="22"/>
         </w:rPr>
@@ -1572,7 +1478,7 @@
       </w:r>
       <w:r>
         <w:rPr>
-          <w:rFonts w:eastAsia="Microsoft YaHei"/>
+          <w:rFonts w:ascii="Microsoft YaHei" w:eastAsia="Microsoft YaHei" w:hAnsi="Microsoft YaHei"/>
           <w:sz w:val="22"/>
           <w:szCs w:val="22"/>
         </w:rPr>
@@ -1580,63 +1486,15 @@
       </w:r>
       <w:r>
         <w:rPr>
-          <w:rFonts w:eastAsia="Microsoft YaHei" w:hint="eastAsia"/>
-          <w:sz w:val="22"/>
-          <w:szCs w:val="22"/>
-        </w:rPr>
-        <w:t>是</w:t>
-      </w:r>
-      <w:r>
-        <w:rPr>
-          <w:rFonts w:eastAsia="Microsoft YaHei" w:hint="eastAsia"/>
-          <w:sz w:val="22"/>
-          <w:szCs w:val="22"/>
-        </w:rPr>
-        <w:t>sys</w:t>
-      </w:r>
-      <w:r>
-        <w:rPr>
-          <w:rFonts w:eastAsia="Microsoft YaHei" w:hint="eastAsia"/>
-          <w:sz w:val="22"/>
-          <w:szCs w:val="22"/>
-        </w:rPr>
-        <w:t>模块中的一个变量，它可以存储我们通过命令行调用</w:t>
-      </w:r>
-      <w:r>
-        <w:rPr>
-          <w:rFonts w:eastAsia="Microsoft YaHei" w:hint="eastAsia"/>
-          <w:sz w:val="22"/>
-          <w:szCs w:val="22"/>
-        </w:rPr>
-        <w:t>python</w:t>
-      </w:r>
-      <w:r>
-        <w:rPr>
-          <w:rFonts w:eastAsia="Microsoft YaHei" w:hint="eastAsia"/>
-          <w:sz w:val="22"/>
-          <w:szCs w:val="22"/>
-        </w:rPr>
-        <w:t>文件时的参数，所有的参数都是以</w:t>
-      </w:r>
-      <w:r>
-        <w:rPr>
-          <w:rFonts w:eastAsia="Microsoft YaHei" w:hint="eastAsia"/>
-          <w:sz w:val="22"/>
-          <w:szCs w:val="22"/>
-        </w:rPr>
-        <w:t>list</w:t>
-      </w:r>
-      <w:r>
-        <w:rPr>
-          <w:rFonts w:eastAsia="Microsoft YaHei" w:hint="eastAsia"/>
-          <w:sz w:val="22"/>
-          <w:szCs w:val="22"/>
-        </w:rPr>
-        <w:t>集合的方式保存在</w:t>
-      </w:r>
-      <w:r>
-        <w:rPr>
-          <w:rFonts w:eastAsia="Microsoft YaHei" w:hint="eastAsia"/>
+          <w:rFonts w:ascii="Microsoft YaHei" w:eastAsia="Microsoft YaHei" w:hAnsi="Microsoft YaHei" w:hint="eastAsia"/>
+          <w:sz w:val="22"/>
+          <w:szCs w:val="22"/>
+        </w:rPr>
+        <w:t>是sys模块中的一个变量，它可以存储我们通过命令行调用python文件时的参数，所有的参数都是以list集合的方式保存在argv变量里。</w:t>
+      </w:r>
+      <w:r>
+        <w:rPr>
+          <w:rFonts w:ascii="Microsoft YaHei" w:eastAsia="Microsoft YaHei" w:hAnsi="Microsoft YaHei"/>
           <w:sz w:val="22"/>
           <w:szCs w:val="22"/>
         </w:rPr>
@@ -1644,23 +1502,7 @@
       </w:r>
       <w:r>
         <w:rPr>
-          <w:rFonts w:eastAsia="Microsoft YaHei" w:hint="eastAsia"/>
-          <w:sz w:val="22"/>
-          <w:szCs w:val="22"/>
-        </w:rPr>
-        <w:t>变量里。</w:t>
-      </w:r>
-      <w:r>
-        <w:rPr>
-          <w:rFonts w:eastAsia="Microsoft YaHei"/>
-          <w:sz w:val="22"/>
-          <w:szCs w:val="22"/>
-        </w:rPr>
-        <w:t>argv</w:t>
-      </w:r>
-      <w:r>
-        <w:rPr>
-          <w:rFonts w:eastAsia="Microsoft YaHei" w:hint="eastAsia"/>
+          <w:rFonts w:ascii="Microsoft YaHei" w:eastAsia="Microsoft YaHei" w:hAnsi="Microsoft YaHei" w:hint="eastAsia"/>
           <w:sz w:val="22"/>
           <w:szCs w:val="22"/>
         </w:rPr>
@@ -1668,7 +1510,7 @@
       </w:r>
       <w:r>
         <w:rPr>
-          <w:rFonts w:eastAsia="Microsoft YaHei"/>
+          <w:rFonts w:ascii="Microsoft YaHei" w:eastAsia="Microsoft YaHei" w:hAnsi="Microsoft YaHei"/>
           <w:sz w:val="22"/>
           <w:szCs w:val="22"/>
         </w:rPr>
@@ -1676,103 +1518,23 @@
       </w:r>
       <w:r>
         <w:rPr>
-          <w:rFonts w:eastAsia="Microsoft YaHei" w:hint="eastAsia"/>
-          <w:sz w:val="22"/>
-          <w:szCs w:val="22"/>
-        </w:rPr>
-        <w:t>文件的名称</w:t>
-      </w:r>
-      <w:r>
-        <w:rPr>
-          <w:rFonts w:eastAsia="Microsoft YaHei" w:hint="eastAsia"/>
-          <w:sz w:val="22"/>
-          <w:szCs w:val="22"/>
-        </w:rPr>
-        <w:t>。如果我们在</w:t>
-      </w:r>
-      <w:r>
-        <w:rPr>
-          <w:rFonts w:eastAsia="Microsoft YaHei" w:hint="eastAsia"/>
-          <w:sz w:val="22"/>
-          <w:szCs w:val="22"/>
-        </w:rPr>
-        <w:t>windows</w:t>
-      </w:r>
-      <w:r>
-        <w:rPr>
-          <w:rFonts w:eastAsia="Microsoft YaHei" w:hint="eastAsia"/>
-          <w:sz w:val="22"/>
-          <w:szCs w:val="22"/>
-        </w:rPr>
-        <w:t>的</w:t>
-      </w:r>
-      <w:r>
-        <w:rPr>
-          <w:rFonts w:eastAsia="Microsoft YaHei" w:hint="eastAsia"/>
-          <w:sz w:val="22"/>
-          <w:szCs w:val="22"/>
-        </w:rPr>
-        <w:t>CMD</w:t>
-      </w:r>
-      <w:r>
-        <w:rPr>
-          <w:rFonts w:eastAsia="Microsoft YaHei" w:hint="eastAsia"/>
-          <w:sz w:val="22"/>
-          <w:szCs w:val="22"/>
-        </w:rPr>
-        <w:t>命令行或者</w:t>
-      </w:r>
-      <w:r>
-        <w:rPr>
-          <w:rFonts w:eastAsia="Microsoft YaHei" w:hint="eastAsia"/>
-          <w:sz w:val="22"/>
-          <w:szCs w:val="22"/>
-        </w:rPr>
-        <w:t>Linux</w:t>
-      </w:r>
-      <w:r>
-        <w:rPr>
-          <w:rFonts w:eastAsia="Microsoft YaHei" w:hint="eastAsia"/>
-          <w:sz w:val="22"/>
-          <w:szCs w:val="22"/>
-        </w:rPr>
-        <w:t>和</w:t>
-      </w:r>
-      <w:r>
-        <w:rPr>
-          <w:rFonts w:eastAsia="Microsoft YaHei" w:hint="eastAsia"/>
-          <w:sz w:val="22"/>
-          <w:szCs w:val="22"/>
-        </w:rPr>
-        <w:t>Mac</w:t>
-      </w:r>
-      <w:r>
-        <w:rPr>
-          <w:rFonts w:eastAsia="Microsoft YaHei" w:hint="eastAsia"/>
-          <w:sz w:val="22"/>
-          <w:szCs w:val="22"/>
-        </w:rPr>
-        <w:t>的</w:t>
-      </w:r>
-      <w:r>
-        <w:rPr>
-          <w:rFonts w:eastAsia="Microsoft YaHei" w:hint="eastAsia"/>
-          <w:sz w:val="22"/>
-          <w:szCs w:val="22"/>
-        </w:rPr>
-        <w:t>终端里输入</w:t>
-      </w:r>
-      <w:r>
-        <w:rPr>
-          <w:rFonts w:eastAsia="Microsoft YaHei" w:hint="eastAsia"/>
-          <w:sz w:val="22"/>
-          <w:szCs w:val="22"/>
-        </w:rPr>
-        <w:t>运行</w:t>
-      </w:r>
-      <w:r>
-        <w:rPr>
-          <w:rFonts w:eastAsia="Microsoft YaHei"/>
+          <w:rFonts w:ascii="Microsoft YaHei" w:eastAsia="Microsoft YaHei" w:hAnsi="Microsoft YaHei" w:hint="eastAsia"/>
+          <w:sz w:val="22"/>
+          <w:szCs w:val="22"/>
+        </w:rPr>
+        <w:t>文件的名称。如果我们在windows的CMD命令行或者Linux和Mac的</w:t>
+      </w:r>
+      <w:r>
+        <w:rPr>
+          <w:rFonts w:ascii="Microsoft YaHei" w:eastAsia="Microsoft YaHei" w:hAnsi="Microsoft YaHei" w:hint="eastAsia"/>
+          <w:sz w:val="22"/>
+          <w:szCs w:val="22"/>
+        </w:rPr>
+        <w:t>终端里输入运行</w:t>
+      </w:r>
+      <w:r>
+        <w:rPr>
+          <w:rFonts w:ascii="Microsoft YaHei" w:eastAsia="Microsoft YaHei" w:hAnsi="Microsoft YaHei"/>
           <w:b/>
           <w:bCs/>
           <w:i/>
@@ -1784,31 +1546,24 @@
       </w:r>
       <w:r>
         <w:rPr>
-          <w:rFonts w:eastAsia="Microsoft YaHei" w:hint="eastAsia"/>
-          <w:sz w:val="22"/>
-          <w:szCs w:val="22"/>
-        </w:rPr>
-        <w:t>，</w:t>
-      </w:r>
-      <w:r>
-        <w:rPr>
-          <w:rFonts w:eastAsia="Microsoft YaHei" w:hint="eastAsia"/>
-          <w:sz w:val="22"/>
-          <w:szCs w:val="22"/>
-        </w:rPr>
-        <w:t xml:space="preserve"> </w:t>
-      </w:r>
-      <w:r>
-        <w:rPr>
-          <w:rFonts w:eastAsia="Microsoft YaHei" w:hint="eastAsia"/>
-          <w:sz w:val="22"/>
-          <w:szCs w:val="22"/>
-        </w:rPr>
-        <w:t>那么</w:t>
-      </w:r>
-      <w:r>
-        <w:rPr>
-          <w:rFonts w:eastAsia="Microsoft YaHei"/>
+          <w:rFonts w:ascii="Microsoft YaHei" w:eastAsia="Microsoft YaHei" w:hAnsi="Microsoft YaHei" w:hint="eastAsia"/>
+          <w:sz w:val="22"/>
+          <w:szCs w:val="22"/>
+        </w:rPr>
+        <w:t>， 那</w:t>
+      </w:r>
+      <w:r>
+        <w:rPr>
+          <w:rFonts w:ascii="Microsoft YaHei" w:eastAsia="Microsoft YaHei" w:hAnsi="Microsoft YaHei" w:hint="eastAsia"/>
+          <w:sz w:val="22"/>
+          <w:szCs w:val="22"/>
+        </w:rPr>
+        <w:lastRenderedPageBreak/>
+        <w:t>么</w:t>
+      </w:r>
+      <w:r>
+        <w:rPr>
+          <w:rFonts w:ascii="Microsoft YaHei" w:eastAsia="Microsoft YaHei" w:hAnsi="Microsoft YaHei"/>
           <w:sz w:val="22"/>
           <w:szCs w:val="22"/>
         </w:rPr>
@@ -1816,23 +1571,15 @@
       </w:r>
       <w:r>
         <w:rPr>
-          <w:rFonts w:eastAsia="Microsoft YaHei" w:hint="eastAsia"/>
-          <w:sz w:val="22"/>
-          <w:szCs w:val="22"/>
-        </w:rPr>
-        <w:t>保存</w:t>
-      </w:r>
-      <w:r>
-        <w:rPr>
-          <w:rFonts w:eastAsia="Microsoft YaHei" w:hint="eastAsia"/>
-          <w:sz w:val="22"/>
-          <w:szCs w:val="22"/>
-        </w:rPr>
-        <w:t>就是</w:t>
-      </w:r>
-      <w:r>
-        <w:rPr>
-          <w:rFonts w:eastAsia="Microsoft YaHei"/>
+          <w:rFonts w:ascii="Microsoft YaHei" w:eastAsia="Microsoft YaHei" w:hAnsi="Microsoft YaHei" w:hint="eastAsia"/>
+          <w:sz w:val="22"/>
+          <w:szCs w:val="22"/>
+        </w:rPr>
+        <w:t>保存就是</w:t>
+      </w:r>
+      <w:r>
+        <w:rPr>
+          <w:rFonts w:ascii="Microsoft YaHei" w:eastAsia="Microsoft YaHei" w:hAnsi="Microsoft YaHei"/>
           <w:sz w:val="22"/>
           <w:szCs w:val="22"/>
         </w:rPr>
@@ -1840,23 +1587,15 @@
       </w:r>
       <w:r>
         <w:rPr>
-          <w:rFonts w:eastAsia="Microsoft YaHei" w:hint="eastAsia"/>
-          <w:sz w:val="22"/>
-          <w:szCs w:val="22"/>
-        </w:rPr>
-        <w:t>，</w:t>
-      </w:r>
-      <w:r>
-        <w:rPr>
-          <w:rFonts w:eastAsia="Microsoft YaHei" w:hint="eastAsia"/>
-          <w:sz w:val="22"/>
-          <w:szCs w:val="22"/>
-        </w:rPr>
-        <w:t>运行</w:t>
-      </w:r>
-      <w:r>
-        <w:rPr>
-          <w:rFonts w:eastAsia="Microsoft YaHei"/>
+          <w:rFonts w:ascii="Microsoft YaHei" w:eastAsia="Microsoft YaHei" w:hAnsi="Microsoft YaHei" w:hint="eastAsia"/>
+          <w:sz w:val="22"/>
+          <w:szCs w:val="22"/>
+        </w:rPr>
+        <w:t>，运行</w:t>
+      </w:r>
+      <w:r>
+        <w:rPr>
+          <w:rFonts w:ascii="Microsoft YaHei" w:eastAsia="Microsoft YaHei" w:hAnsi="Microsoft YaHei"/>
           <w:b/>
           <w:bCs/>
           <w:i/>
@@ -1868,7 +1607,7 @@
       </w:r>
       <w:r>
         <w:rPr>
-          <w:rFonts w:eastAsia="Microsoft YaHei" w:hint="eastAsia"/>
+          <w:rFonts w:ascii="Microsoft YaHei" w:eastAsia="Microsoft YaHei" w:hAnsi="Microsoft YaHei" w:hint="eastAsia"/>
           <w:b/>
           <w:bCs/>
           <w:i/>
@@ -1880,7 +1619,7 @@
       </w:r>
       <w:r>
         <w:rPr>
-          <w:rFonts w:eastAsia="Microsoft YaHei" w:hint="eastAsia"/>
+          <w:rFonts w:ascii="Microsoft YaHei" w:eastAsia="Microsoft YaHei" w:hAnsi="Microsoft YaHei" w:hint="eastAsia"/>
           <w:sz w:val="22"/>
           <w:szCs w:val="22"/>
         </w:rPr>
@@ -1888,7 +1627,7 @@
       </w:r>
       <w:r>
         <w:rPr>
-          <w:rFonts w:eastAsia="Microsoft YaHei"/>
+          <w:rFonts w:ascii="Microsoft YaHei" w:eastAsia="Microsoft YaHei" w:hAnsi="Microsoft YaHei"/>
           <w:sz w:val="22"/>
           <w:szCs w:val="22"/>
         </w:rPr>
@@ -1896,7 +1635,7 @@
       </w:r>
       <w:r>
         <w:rPr>
-          <w:rFonts w:eastAsia="Microsoft YaHei" w:hint="eastAsia"/>
+          <w:rFonts w:ascii="Microsoft YaHei" w:eastAsia="Microsoft YaHei" w:hAnsi="Microsoft YaHei" w:hint="eastAsia"/>
           <w:sz w:val="22"/>
           <w:szCs w:val="22"/>
         </w:rPr>
@@ -1904,23 +1643,15 @@
       </w:r>
       <w:r>
         <w:rPr>
-          <w:rFonts w:eastAsia="Microsoft YaHei"/>
-          <w:sz w:val="22"/>
-          <w:szCs w:val="22"/>
-        </w:rPr>
-        <w:t>['hello.py', '</w:t>
-      </w:r>
-      <w:r>
-        <w:rPr>
-          <w:rFonts w:eastAsia="Microsoft YaHei"/>
-          <w:sz w:val="22"/>
-          <w:szCs w:val="22"/>
-        </w:rPr>
-        <w:t>Anthony</w:t>
-      </w:r>
-      <w:r>
-        <w:rPr>
-          <w:rFonts w:eastAsia="Microsoft YaHei" w:hint="eastAsia"/>
+          <w:rFonts w:ascii="Microsoft YaHei" w:eastAsia="Microsoft YaHei" w:hAnsi="Microsoft YaHei"/>
+          <w:sz w:val="22"/>
+          <w:szCs w:val="22"/>
+        </w:rPr>
+        <w:t>['hello.py', 'Anthony</w:t>
+      </w:r>
+      <w:r>
+        <w:rPr>
+          <w:rFonts w:ascii="Microsoft YaHei" w:eastAsia="Microsoft YaHei" w:hAnsi="Microsoft YaHei" w:hint="eastAsia"/>
           <w:sz w:val="22"/>
           <w:szCs w:val="22"/>
         </w:rPr>
@@ -1928,7 +1659,7 @@
       </w:r>
       <w:r>
         <w:rPr>
-          <w:rFonts w:eastAsia="Microsoft YaHei"/>
+          <w:rFonts w:ascii="Microsoft YaHei" w:eastAsia="Microsoft YaHei" w:hAnsi="Microsoft YaHei"/>
           <w:sz w:val="22"/>
           <w:szCs w:val="22"/>
         </w:rPr>
@@ -1936,72 +1667,15 @@
       </w:r>
       <w:r>
         <w:rPr>
-          <w:rFonts w:eastAsia="Microsoft YaHei" w:hint="eastAsia"/>
-          <w:sz w:val="22"/>
-          <w:szCs w:val="22"/>
-        </w:rPr>
-        <w:t>。</w:t>
-      </w:r>
-      <w:r>
-        <w:rPr>
-          <w:rFonts w:eastAsia="Microsoft YaHei" w:hint="eastAsia"/>
-          <w:sz w:val="22"/>
-          <w:szCs w:val="22"/>
-        </w:rPr>
-        <w:t>在得到</w:t>
-      </w:r>
-      <w:r>
-        <w:rPr>
-          <w:rFonts w:eastAsia="Microsoft YaHei" w:hint="eastAsia"/>
-          <w:sz w:val="22"/>
-          <w:szCs w:val="22"/>
-        </w:rPr>
-        <w:t>argv</w:t>
-      </w:r>
-      <w:r>
-        <w:rPr>
-          <w:rFonts w:eastAsia="Microsoft YaHei" w:hint="eastAsia"/>
-          <w:sz w:val="22"/>
-          <w:szCs w:val="22"/>
-        </w:rPr>
-        <w:lastRenderedPageBreak/>
-        <w:t>变量后我们赋值给变量</w:t>
-      </w:r>
-      <w:r>
-        <w:rPr>
-          <w:rFonts w:eastAsia="Microsoft YaHei" w:hint="eastAsia"/>
-          <w:sz w:val="22"/>
-          <w:szCs w:val="22"/>
-        </w:rPr>
-        <w:t>args</w:t>
-      </w:r>
-      <w:r>
-        <w:rPr>
-          <w:rFonts w:eastAsia="Microsoft YaHei" w:hint="eastAsia"/>
-          <w:sz w:val="22"/>
-          <w:szCs w:val="22"/>
-        </w:rPr>
-        <w:t>，并继续执行代码，如果</w:t>
-      </w:r>
-      <w:r>
-        <w:rPr>
-          <w:rFonts w:eastAsia="Microsoft YaHei" w:hint="eastAsia"/>
-          <w:sz w:val="22"/>
-          <w:szCs w:val="22"/>
-        </w:rPr>
-        <w:t>args</w:t>
-      </w:r>
-      <w:r>
-        <w:rPr>
-          <w:rFonts w:eastAsia="Microsoft YaHei" w:hint="eastAsia"/>
-          <w:sz w:val="22"/>
-          <w:szCs w:val="22"/>
-        </w:rPr>
-        <w:t>有一个参数我们就打印</w:t>
-      </w:r>
-      <w:r>
-        <w:rPr>
-          <w:rFonts w:eastAsia="Microsoft YaHei"/>
+          <w:rFonts w:ascii="Microsoft YaHei" w:eastAsia="Microsoft YaHei" w:hAnsi="Microsoft YaHei" w:hint="eastAsia"/>
+          <w:sz w:val="22"/>
+          <w:szCs w:val="22"/>
+        </w:rPr>
+        <w:t>。在得到argv变量后我们赋值给变量args，并继续执行代码，如果args有一个参数我们就打印</w:t>
+      </w:r>
+      <w:r>
+        <w:rPr>
+          <w:rFonts w:ascii="Microsoft YaHei" w:eastAsia="Microsoft YaHei" w:hAnsi="Microsoft YaHei"/>
           <w:sz w:val="22"/>
           <w:szCs w:val="22"/>
         </w:rPr>
@@ -2009,31 +1683,15 @@
       </w:r>
       <w:r>
         <w:rPr>
-          <w:rFonts w:eastAsia="Microsoft YaHei" w:hint="eastAsia"/>
-          <w:sz w:val="22"/>
-          <w:szCs w:val="22"/>
-        </w:rPr>
-        <w:t>如果有</w:t>
-      </w:r>
-      <w:r>
-        <w:rPr>
-          <w:rFonts w:eastAsia="Microsoft YaHei" w:hint="eastAsia"/>
-          <w:sz w:val="22"/>
-          <w:szCs w:val="22"/>
-        </w:rPr>
-        <w:t>2</w:t>
-      </w:r>
-      <w:r>
-        <w:rPr>
-          <w:rFonts w:eastAsia="Microsoft YaHei" w:hint="eastAsia"/>
-          <w:sz w:val="22"/>
-          <w:szCs w:val="22"/>
-        </w:rPr>
-        <w:t>个参数我们就执行</w:t>
-      </w:r>
-      <w:r>
-        <w:rPr>
-          <w:rFonts w:eastAsia="Microsoft YaHei"/>
+          <w:rFonts w:ascii="Microsoft YaHei" w:eastAsia="Microsoft YaHei" w:hAnsi="Microsoft YaHei" w:hint="eastAsia"/>
+          <w:sz w:val="22"/>
+          <w:szCs w:val="22"/>
+        </w:rPr>
+        <w:t>如果有2个参数我们就执行</w:t>
+      </w:r>
+      <w:r>
+        <w:rPr>
+          <w:rFonts w:ascii="Microsoft YaHei" w:eastAsia="Microsoft YaHei" w:hAnsi="Microsoft YaHei"/>
           <w:i/>
           <w:iCs/>
           <w:sz w:val="22"/>
@@ -2043,23 +1701,15 @@
       </w:r>
       <w:r>
         <w:rPr>
-          <w:rFonts w:eastAsia="Microsoft YaHei" w:hint="eastAsia"/>
-          <w:sz w:val="22"/>
-          <w:szCs w:val="22"/>
-        </w:rPr>
-        <w:t>。继续看代码的</w:t>
-      </w:r>
-      <w:r>
-        <w:rPr>
-          <w:rFonts w:eastAsia="Microsoft YaHei" w:hint="eastAsia"/>
-          <w:sz w:val="22"/>
-          <w:szCs w:val="22"/>
-        </w:rPr>
-        <w:t>1</w:t>
-      </w:r>
-      <w:r>
-        <w:rPr>
-          <w:rFonts w:eastAsia="Microsoft YaHei"/>
+          <w:rFonts w:ascii="Microsoft YaHei" w:eastAsia="Microsoft YaHei" w:hAnsi="Microsoft YaHei" w:hint="eastAsia"/>
+          <w:sz w:val="22"/>
+          <w:szCs w:val="22"/>
+        </w:rPr>
+        <w:t>。继续看代码的1</w:t>
+      </w:r>
+      <w:r>
+        <w:rPr>
+          <w:rFonts w:ascii="Microsoft YaHei" w:eastAsia="Microsoft YaHei" w:hAnsi="Microsoft YaHei"/>
           <w:sz w:val="22"/>
           <w:szCs w:val="22"/>
         </w:rPr>
@@ -2067,23 +1717,15 @@
       </w:r>
       <w:r>
         <w:rPr>
-          <w:rFonts w:eastAsia="Microsoft YaHei" w:hint="eastAsia"/>
-          <w:sz w:val="22"/>
-          <w:szCs w:val="22"/>
-        </w:rPr>
-        <w:t>行，</w:t>
-      </w:r>
-      <w:r>
-        <w:rPr>
-          <w:rFonts w:eastAsia="Microsoft YaHei" w:hint="eastAsia"/>
-          <w:sz w:val="22"/>
-          <w:szCs w:val="22"/>
-        </w:rPr>
-        <w:t>当我们在命令行运行</w:t>
-      </w:r>
-      <w:r>
-        <w:rPr>
-          <w:rFonts w:eastAsia="Microsoft YaHei"/>
+          <w:rFonts w:ascii="Microsoft YaHei" w:eastAsia="Microsoft YaHei" w:hAnsi="Microsoft YaHei" w:hint="eastAsia"/>
+          <w:sz w:val="22"/>
+          <w:szCs w:val="22"/>
+        </w:rPr>
+        <w:t>行，当我们在命令行运行</w:t>
+      </w:r>
+      <w:r>
+        <w:rPr>
+          <w:rFonts w:ascii="Microsoft YaHei" w:eastAsia="Microsoft YaHei" w:hAnsi="Microsoft YaHei"/>
           <w:sz w:val="22"/>
           <w:szCs w:val="22"/>
         </w:rPr>
@@ -2091,7 +1733,7 @@
       </w:r>
       <w:r>
         <w:rPr>
-          <w:rFonts w:eastAsia="Microsoft YaHei" w:hint="eastAsia"/>
+          <w:rFonts w:ascii="Microsoft YaHei" w:eastAsia="Microsoft YaHei" w:hAnsi="Microsoft YaHei" w:hint="eastAsia"/>
           <w:sz w:val="22"/>
           <w:szCs w:val="22"/>
         </w:rPr>
@@ -2099,7 +1741,7 @@
       </w:r>
       <w:r>
         <w:rPr>
-          <w:rFonts w:eastAsia="Microsoft YaHei"/>
+          <w:rFonts w:ascii="Microsoft YaHei" w:eastAsia="Microsoft YaHei" w:hAnsi="Microsoft YaHei"/>
           <w:sz w:val="22"/>
           <w:szCs w:val="22"/>
         </w:rPr>
@@ -2107,7 +1749,7 @@
       </w:r>
       <w:r>
         <w:rPr>
-          <w:rFonts w:eastAsia="Microsoft YaHei" w:hint="eastAsia"/>
+          <w:rFonts w:ascii="Microsoft YaHei" w:eastAsia="Microsoft YaHei" w:hAnsi="Microsoft YaHei" w:hint="eastAsia"/>
           <w:sz w:val="22"/>
           <w:szCs w:val="22"/>
         </w:rPr>
@@ -2115,7 +1757,7 @@
       </w:r>
       <w:r>
         <w:rPr>
-          <w:rFonts w:eastAsia="Microsoft YaHei"/>
+          <w:rFonts w:ascii="Microsoft YaHei" w:eastAsia="Microsoft YaHei" w:hAnsi="Microsoft YaHei"/>
           <w:sz w:val="22"/>
           <w:szCs w:val="22"/>
         </w:rPr>
@@ -2123,7 +1765,7 @@
       </w:r>
       <w:r>
         <w:rPr>
-          <w:rFonts w:eastAsia="Microsoft YaHei" w:hint="eastAsia"/>
+          <w:rFonts w:ascii="Microsoft YaHei" w:eastAsia="Microsoft YaHei" w:hAnsi="Microsoft YaHei" w:hint="eastAsia"/>
           <w:sz w:val="22"/>
           <w:szCs w:val="22"/>
         </w:rPr>
@@ -2131,7 +1773,7 @@
       </w:r>
       <w:r>
         <w:rPr>
-          <w:rFonts w:eastAsia="Microsoft YaHei"/>
+          <w:rFonts w:ascii="Microsoft YaHei" w:eastAsia="Microsoft YaHei" w:hAnsi="Microsoft YaHei"/>
           <w:sz w:val="22"/>
           <w:szCs w:val="22"/>
         </w:rPr>
@@ -2139,31 +1781,15 @@
       </w:r>
       <w:r>
         <w:rPr>
-          <w:rFonts w:eastAsia="Microsoft YaHei" w:hint="eastAsia"/>
-          <w:sz w:val="22"/>
-          <w:szCs w:val="22"/>
-        </w:rPr>
-        <w:t>，</w:t>
-      </w:r>
-      <w:r>
-        <w:rPr>
-          <w:rFonts w:eastAsia="Microsoft YaHei" w:hint="eastAsia"/>
-          <w:sz w:val="22"/>
-          <w:szCs w:val="22"/>
-        </w:rPr>
-        <w:t>并在第</w:t>
-      </w:r>
-      <w:r>
-        <w:rPr>
-          <w:rFonts w:eastAsia="Microsoft YaHei" w:hint="eastAsia"/>
-          <w:sz w:val="22"/>
-          <w:szCs w:val="22"/>
-        </w:rPr>
-        <w:t>2</w:t>
-      </w:r>
-      <w:r>
-        <w:rPr>
-          <w:rFonts w:eastAsia="Microsoft YaHei"/>
+          <w:rFonts w:ascii="Microsoft YaHei" w:eastAsia="Microsoft YaHei" w:hAnsi="Microsoft YaHei" w:hint="eastAsia"/>
+          <w:sz w:val="22"/>
+          <w:szCs w:val="22"/>
+        </w:rPr>
+        <w:t>，并在第2</w:t>
+      </w:r>
+      <w:r>
+        <w:rPr>
+          <w:rFonts w:ascii="Microsoft YaHei" w:eastAsia="Microsoft YaHei" w:hAnsi="Microsoft YaHei"/>
           <w:sz w:val="22"/>
           <w:szCs w:val="22"/>
         </w:rPr>
@@ -2171,23 +1797,15 @@
       </w:r>
       <w:r>
         <w:rPr>
-          <w:rFonts w:eastAsia="Microsoft YaHei" w:hint="eastAsia"/>
-          <w:sz w:val="22"/>
-          <w:szCs w:val="22"/>
-        </w:rPr>
-        <w:t>行调用方法</w:t>
-      </w:r>
-      <w:r>
-        <w:rPr>
-          <w:rFonts w:eastAsia="Microsoft YaHei" w:hint="eastAsia"/>
-          <w:sz w:val="22"/>
-          <w:szCs w:val="22"/>
-        </w:rPr>
-        <w:t>h</w:t>
-      </w:r>
-      <w:r>
-        <w:rPr>
-          <w:rFonts w:eastAsia="Microsoft YaHei"/>
+          <w:rFonts w:ascii="Microsoft YaHei" w:eastAsia="Microsoft YaHei" w:hAnsi="Microsoft YaHei" w:hint="eastAsia"/>
+          <w:sz w:val="22"/>
+          <w:szCs w:val="22"/>
+        </w:rPr>
+        <w:t>行调用方法h</w:t>
+      </w:r>
+      <w:r>
+        <w:rPr>
+          <w:rFonts w:ascii="Microsoft YaHei" w:eastAsia="Microsoft YaHei" w:hAnsi="Microsoft YaHei"/>
           <w:sz w:val="22"/>
           <w:szCs w:val="22"/>
         </w:rPr>
@@ -2195,23 +1813,15 @@
       </w:r>
       <w:r>
         <w:rPr>
-          <w:rFonts w:eastAsia="Microsoft YaHei" w:hint="eastAsia"/>
-          <w:sz w:val="22"/>
-          <w:szCs w:val="22"/>
-        </w:rPr>
-        <w:t>。</w:t>
-      </w:r>
-      <w:r>
-        <w:rPr>
-          <w:rFonts w:eastAsia="Microsoft YaHei" w:hint="eastAsia"/>
-          <w:sz w:val="22"/>
-          <w:szCs w:val="22"/>
-        </w:rPr>
-        <w:t>而如果在其他地方导入该</w:t>
-      </w:r>
-      <w:r>
-        <w:rPr>
-          <w:rFonts w:eastAsia="Microsoft YaHei"/>
+          <w:rFonts w:ascii="Microsoft YaHei" w:eastAsia="Microsoft YaHei" w:hAnsi="Microsoft YaHei" w:hint="eastAsia"/>
+          <w:sz w:val="22"/>
+          <w:szCs w:val="22"/>
+        </w:rPr>
+        <w:t>。而如果在其他地方导入该</w:t>
+      </w:r>
+      <w:r>
+        <w:rPr>
+          <w:rFonts w:ascii="Microsoft YaHei" w:eastAsia="Microsoft YaHei" w:hAnsi="Microsoft YaHei"/>
           <w:sz w:val="22"/>
           <w:szCs w:val="22"/>
         </w:rPr>
@@ -2219,7 +1829,7 @@
       </w:r>
       <w:r>
         <w:rPr>
-          <w:rFonts w:eastAsia="Microsoft YaHei" w:hint="eastAsia"/>
+          <w:rFonts w:ascii="Microsoft YaHei" w:eastAsia="Microsoft YaHei" w:hAnsi="Microsoft YaHei" w:hint="eastAsia"/>
           <w:sz w:val="22"/>
           <w:szCs w:val="22"/>
         </w:rPr>
@@ -2227,7 +1837,7 @@
       </w:r>
       <w:r>
         <w:rPr>
-          <w:rFonts w:eastAsia="Microsoft YaHei"/>
+          <w:rFonts w:ascii="Microsoft YaHei" w:eastAsia="Microsoft YaHei" w:hAnsi="Microsoft YaHei"/>
           <w:sz w:val="22"/>
           <w:szCs w:val="22"/>
         </w:rPr>
@@ -2235,32 +1845,24 @@
       </w:r>
       <w:r>
         <w:rPr>
-          <w:rFonts w:eastAsia="Microsoft YaHei" w:hint="eastAsia"/>
-          <w:sz w:val="22"/>
-          <w:szCs w:val="22"/>
-        </w:rPr>
-        <w:t>判断将失败</w:t>
-      </w:r>
-      <w:r>
-        <w:rPr>
-          <w:rFonts w:eastAsia="Microsoft YaHei" w:hint="eastAsia"/>
-          <w:sz w:val="22"/>
-          <w:szCs w:val="22"/>
-        </w:rPr>
-        <w:t>代码什么也不会做。</w:t>
+          <w:rFonts w:ascii="Microsoft YaHei" w:eastAsia="Microsoft YaHei" w:hAnsi="Microsoft YaHei" w:hint="eastAsia"/>
+          <w:sz w:val="22"/>
+          <w:szCs w:val="22"/>
+        </w:rPr>
+        <w:t>判断将失败代码什么也不会做。</w:t>
       </w:r>
     </w:p>
     <w:p>
       <w:pPr>
         <w:rPr>
-          <w:rFonts w:eastAsia="Microsoft YaHei" w:hint="eastAsia"/>
-          <w:sz w:val="22"/>
-          <w:szCs w:val="22"/>
-        </w:rPr>
-      </w:pPr>
-      <w:r>
-        <w:rPr>
-          <w:rFonts w:eastAsia="Microsoft YaHei"/>
+          <w:rFonts w:ascii="Microsoft YaHei" w:eastAsia="Microsoft YaHei" w:hAnsi="Microsoft YaHei"/>
+          <w:sz w:val="22"/>
+          <w:szCs w:val="22"/>
+        </w:rPr>
+      </w:pPr>
+      <w:r>
+        <w:rPr>
+          <w:rFonts w:ascii="Microsoft YaHei" w:eastAsia="Microsoft YaHei" w:hAnsi="Microsoft YaHei"/>
           <w:sz w:val="22"/>
           <w:szCs w:val="22"/>
         </w:rPr>
@@ -2268,72 +1870,25 @@
       </w:r>
       <w:r>
         <w:rPr>
-          <w:rFonts w:eastAsia="Microsoft YaHei" w:hint="eastAsia"/>
-          <w:sz w:val="22"/>
-          <w:szCs w:val="22"/>
-        </w:rPr>
-        <w:t>说了这么多，让我们运行一下该文件看看效果。下面是在</w:t>
-      </w:r>
-      <w:r>
-        <w:rPr>
-          <w:rFonts w:eastAsia="Microsoft YaHei" w:hint="eastAsia"/>
-          <w:sz w:val="22"/>
-          <w:szCs w:val="22"/>
-        </w:rPr>
-        <w:t>MAC</w:t>
-      </w:r>
-      <w:r>
-        <w:rPr>
-          <w:rFonts w:eastAsia="Microsoft YaHei" w:hint="eastAsia"/>
-          <w:sz w:val="22"/>
-          <w:szCs w:val="22"/>
-        </w:rPr>
-        <w:t>的终端中执行代码开到的信息，在</w:t>
-      </w:r>
-      <w:r>
-        <w:rPr>
-          <w:rFonts w:eastAsia="Microsoft YaHei" w:hint="eastAsia"/>
-          <w:sz w:val="22"/>
-          <w:szCs w:val="22"/>
-        </w:rPr>
-        <w:t>windows</w:t>
-      </w:r>
-      <w:r>
-        <w:rPr>
-          <w:rFonts w:eastAsia="Microsoft YaHei" w:hint="eastAsia"/>
-          <w:sz w:val="22"/>
-          <w:szCs w:val="22"/>
-        </w:rPr>
-        <w:t>的</w:t>
-      </w:r>
-      <w:r>
-        <w:rPr>
-          <w:rFonts w:eastAsia="Microsoft YaHei" w:hint="eastAsia"/>
-          <w:sz w:val="22"/>
-          <w:szCs w:val="22"/>
-        </w:rPr>
-        <w:t>CMD</w:t>
-      </w:r>
-      <w:r>
-        <w:rPr>
-          <w:rFonts w:eastAsia="Microsoft YaHei" w:hint="eastAsia"/>
-          <w:sz w:val="22"/>
-          <w:szCs w:val="22"/>
-        </w:rPr>
-        <w:t>终端里输入相同命令可以看到相同的内容：</w:t>
+          <w:rFonts w:ascii="Microsoft YaHei" w:eastAsia="Microsoft YaHei" w:hAnsi="Microsoft YaHei" w:hint="eastAsia"/>
+          <w:sz w:val="22"/>
+          <w:szCs w:val="22"/>
+        </w:rPr>
+        <w:t>说了这么多，让我们运行一下该文件看看效果。下面是在MAC的终端中执行代码开到的信息，在windows的CMD终端里输入相同命令可以看到相同的内容：</w:t>
       </w:r>
     </w:p>
     <w:p>
       <w:pPr>
         <w:rPr>
-          <w:rFonts w:eastAsia="Microsoft YaHei" w:hint="eastAsia"/>
-          <w:sz w:val="22"/>
-          <w:szCs w:val="22"/>
-        </w:rPr>
-      </w:pPr>
-      <w:r>
-        <w:rPr>
-          <w:rFonts w:eastAsia="Microsoft YaHei"/>
+          <w:rFonts w:ascii="Microsoft YaHei" w:eastAsia="Microsoft YaHei" w:hAnsi="Microsoft YaHei"/>
+          <w:sz w:val="22"/>
+          <w:szCs w:val="22"/>
+        </w:rPr>
+      </w:pPr>
+      <w:r>
+        <w:rPr>
+          <w:rFonts w:ascii="Microsoft YaHei" w:eastAsia="Microsoft YaHei" w:hAnsi="Microsoft YaHei"/>
+          <w:noProof/>
           <w:sz w:val="22"/>
           <w:szCs w:val="22"/>
         </w:rPr>
@@ -2377,14 +1932,14 @@
     <w:p>
       <w:pPr>
         <w:rPr>
-          <w:rFonts w:eastAsia="Microsoft YaHei"/>
+          <w:rFonts w:ascii="Microsoft YaHei" w:eastAsia="Microsoft YaHei" w:hAnsi="Microsoft YaHei"/>
         </w:rPr>
       </w:pPr>
     </w:p>
     <w:p>
       <w:pPr>
         <w:rPr>
-          <w:rFonts w:eastAsia="Microsoft YaHei"/>
+          <w:rFonts w:ascii="Microsoft YaHei" w:eastAsia="Microsoft YaHei" w:hAnsi="Microsoft YaHei"/>
         </w:rPr>
       </w:pPr>
     </w:p>
@@ -2399,10 +1954,10 @@
           <w:rFonts w:ascii="Microsoft YaHei" w:eastAsia="Microsoft YaHei" w:hAnsi="Microsoft YaHei"/>
         </w:rPr>
       </w:pPr>
-      <w:bookmarkStart w:id="3" w:name="_Toc51575109"/>
-      <w:r>
-        <w:rPr>
-          <w:rFonts w:eastAsia="Microsoft YaHei" w:hint="eastAsia"/>
+      <w:bookmarkStart w:id="3" w:name="_Toc52863188"/>
+      <w:r>
+        <w:rPr>
+          <w:rFonts w:ascii="Microsoft YaHei" w:eastAsia="Microsoft YaHei" w:hAnsi="Microsoft YaHei" w:hint="eastAsia"/>
         </w:rPr>
         <w:t>自定义模块和使用</w:t>
       </w:r>
@@ -2411,14 +1966,14 @@
     <w:p>
       <w:pPr>
         <w:rPr>
-          <w:rFonts w:eastAsia="Microsoft YaHei"/>
-          <w:sz w:val="22"/>
-          <w:szCs w:val="22"/>
-        </w:rPr>
-      </w:pPr>
-      <w:r>
-        <w:rPr>
-          <w:rFonts w:eastAsia="Microsoft YaHei"/>
+          <w:rFonts w:ascii="Microsoft YaHei" w:eastAsia="Microsoft YaHei" w:hAnsi="Microsoft YaHei"/>
+          <w:sz w:val="22"/>
+          <w:szCs w:val="22"/>
+        </w:rPr>
+      </w:pPr>
+      <w:r>
+        <w:rPr>
+          <w:rFonts w:ascii="Microsoft YaHei" w:eastAsia="Microsoft YaHei" w:hAnsi="Microsoft YaHei"/>
           <w:sz w:val="22"/>
           <w:szCs w:val="22"/>
         </w:rPr>
@@ -2426,47 +1981,23 @@
       </w:r>
       <w:r>
         <w:rPr>
-          <w:rFonts w:eastAsia="Microsoft YaHei" w:hint="eastAsia"/>
-          <w:sz w:val="22"/>
-          <w:szCs w:val="22"/>
-        </w:rPr>
-        <w:t>在了解如何在自己的代码里调用</w:t>
-      </w:r>
-      <w:r>
-        <w:rPr>
-          <w:rFonts w:eastAsia="Microsoft YaHei" w:hint="eastAsia"/>
-          <w:sz w:val="22"/>
-          <w:szCs w:val="22"/>
-        </w:rPr>
-        <w:t>Python</w:t>
-      </w:r>
-      <w:r>
-        <w:rPr>
-          <w:rFonts w:eastAsia="Microsoft YaHei" w:hint="eastAsia"/>
-          <w:sz w:val="22"/>
-          <w:szCs w:val="22"/>
-        </w:rPr>
-        <w:t>内置模块后，我们再看看如何自定义自己的模块</w:t>
-      </w:r>
-      <w:r>
-        <w:rPr>
-          <w:rFonts w:eastAsia="Microsoft YaHei" w:hint="eastAsia"/>
-          <w:sz w:val="22"/>
-          <w:szCs w:val="22"/>
-        </w:rPr>
-        <w:t>。我们现在来关注下上一小节实现的</w:t>
-      </w:r>
-      <w:r>
-        <w:rPr>
-          <w:rFonts w:eastAsia="Microsoft YaHei" w:hint="eastAsia"/>
-          <w:sz w:val="22"/>
-          <w:szCs w:val="22"/>
-        </w:rPr>
-        <w:t>.</w:t>
-      </w:r>
-      <w:r>
-        <w:rPr>
-          <w:rFonts w:eastAsia="Microsoft YaHei"/>
+          <w:rFonts w:ascii="Microsoft YaHei" w:eastAsia="Microsoft YaHei" w:hAnsi="Microsoft YaHei" w:hint="eastAsia"/>
+          <w:sz w:val="22"/>
+          <w:szCs w:val="22"/>
+        </w:rPr>
+        <w:t>在了解如何在自己的代码里调用Python内置模块后，我们再看看如何自定义自己的模块</w:t>
+      </w:r>
+      <w:r>
+        <w:rPr>
+          <w:rFonts w:ascii="Microsoft YaHei" w:eastAsia="Microsoft YaHei" w:hAnsi="Microsoft YaHei" w:hint="eastAsia"/>
+          <w:sz w:val="22"/>
+          <w:szCs w:val="22"/>
+        </w:rPr>
+        <w:t>。我们现在来关注下上一小节实现的.</w:t>
+      </w:r>
+      <w:r>
+        <w:rPr>
+          <w:rFonts w:ascii="Microsoft YaHei" w:eastAsia="Microsoft YaHei" w:hAnsi="Microsoft YaHei"/>
           <w:sz w:val="22"/>
           <w:szCs w:val="22"/>
         </w:rPr>
@@ -2474,23 +2005,15 @@
       </w:r>
       <w:r>
         <w:rPr>
-          <w:rFonts w:eastAsia="Microsoft YaHei" w:hint="eastAsia"/>
-          <w:sz w:val="22"/>
-          <w:szCs w:val="22"/>
-        </w:rPr>
-        <w:t>文件里的前几行代码。</w:t>
-      </w:r>
-      <w:r>
-        <w:rPr>
-          <w:rFonts w:eastAsia="Microsoft YaHei" w:hint="eastAsia"/>
-          <w:sz w:val="22"/>
-          <w:szCs w:val="22"/>
-        </w:rPr>
-        <w:t>第</w:t>
-      </w:r>
-      <w:r>
-        <w:rPr>
-          <w:rFonts w:eastAsia="Microsoft YaHei"/>
+          <w:rFonts w:ascii="Microsoft YaHei" w:eastAsia="Microsoft YaHei" w:hAnsi="Microsoft YaHei" w:hint="eastAsia"/>
+          <w:sz w:val="22"/>
+          <w:szCs w:val="22"/>
+        </w:rPr>
+        <w:t>文件里的前几行代码。第</w:t>
+      </w:r>
+      <w:r>
+        <w:rPr>
+          <w:rFonts w:ascii="Microsoft YaHei" w:eastAsia="Microsoft YaHei" w:hAnsi="Microsoft YaHei"/>
           <w:sz w:val="22"/>
           <w:szCs w:val="22"/>
         </w:rPr>
@@ -2498,7 +2021,7 @@
       </w:r>
       <w:r>
         <w:rPr>
-          <w:rFonts w:eastAsia="Microsoft YaHei" w:hint="eastAsia"/>
+          <w:rFonts w:ascii="Microsoft YaHei" w:eastAsia="Microsoft YaHei" w:hAnsi="Microsoft YaHei" w:hint="eastAsia"/>
           <w:sz w:val="22"/>
           <w:szCs w:val="22"/>
         </w:rPr>
@@ -2506,7 +2029,7 @@
       </w:r>
       <w:r>
         <w:rPr>
-          <w:rFonts w:eastAsia="Microsoft YaHei"/>
+          <w:rFonts w:ascii="Microsoft YaHei" w:eastAsia="Microsoft YaHei" w:hAnsi="Microsoft YaHei"/>
           <w:sz w:val="22"/>
           <w:szCs w:val="22"/>
         </w:rPr>
@@ -2514,7 +2037,7 @@
       </w:r>
       <w:r>
         <w:rPr>
-          <w:rFonts w:eastAsia="Microsoft YaHei" w:hint="eastAsia"/>
+          <w:rFonts w:ascii="Microsoft YaHei" w:eastAsia="Microsoft YaHei" w:hAnsi="Microsoft YaHei" w:hint="eastAsia"/>
           <w:sz w:val="22"/>
           <w:szCs w:val="22"/>
         </w:rPr>
@@ -2522,7 +2045,7 @@
       </w:r>
       <w:r>
         <w:rPr>
-          <w:rFonts w:eastAsia="Microsoft YaHei"/>
+          <w:rFonts w:ascii="Microsoft YaHei" w:eastAsia="Microsoft YaHei" w:hAnsi="Microsoft YaHei"/>
           <w:sz w:val="22"/>
           <w:szCs w:val="22"/>
         </w:rPr>
@@ -2530,7 +2053,7 @@
       </w:r>
       <w:r>
         <w:rPr>
-          <w:rFonts w:eastAsia="Microsoft YaHei" w:hint="eastAsia"/>
+          <w:rFonts w:ascii="Microsoft YaHei" w:eastAsia="Microsoft YaHei" w:hAnsi="Microsoft YaHei" w:hint="eastAsia"/>
           <w:sz w:val="22"/>
           <w:szCs w:val="22"/>
         </w:rPr>
@@ -2538,7 +2061,7 @@
       </w:r>
       <w:r>
         <w:rPr>
-          <w:rFonts w:eastAsia="Microsoft YaHei"/>
+          <w:rFonts w:ascii="Microsoft YaHei" w:eastAsia="Microsoft YaHei" w:hAnsi="Microsoft YaHei"/>
           <w:sz w:val="22"/>
           <w:szCs w:val="22"/>
         </w:rPr>
@@ -2546,7 +2069,7 @@
       </w:r>
       <w:r>
         <w:rPr>
-          <w:rFonts w:eastAsia="Microsoft YaHei" w:hint="eastAsia"/>
+          <w:rFonts w:ascii="Microsoft YaHei" w:eastAsia="Microsoft YaHei" w:hAnsi="Microsoft YaHei" w:hint="eastAsia"/>
           <w:sz w:val="22"/>
           <w:szCs w:val="22"/>
         </w:rPr>
@@ -2554,7 +2077,7 @@
       </w:r>
       <w:r>
         <w:rPr>
-          <w:rFonts w:eastAsia="Microsoft YaHei"/>
+          <w:rFonts w:ascii="Microsoft YaHei" w:eastAsia="Microsoft YaHei" w:hAnsi="Microsoft YaHei"/>
           <w:sz w:val="22"/>
           <w:szCs w:val="22"/>
         </w:rPr>
@@ -2562,7 +2085,7 @@
       </w:r>
       <w:r>
         <w:rPr>
-          <w:rFonts w:eastAsia="Microsoft YaHei" w:hint="eastAsia"/>
+          <w:rFonts w:ascii="Microsoft YaHei" w:eastAsia="Microsoft YaHei" w:hAnsi="Microsoft YaHei" w:hint="eastAsia"/>
           <w:sz w:val="22"/>
           <w:szCs w:val="22"/>
         </w:rPr>
@@ -2570,7 +2093,7 @@
       </w:r>
       <w:r>
         <w:rPr>
-          <w:rFonts w:eastAsia="Microsoft YaHei"/>
+          <w:rFonts w:ascii="Microsoft YaHei" w:eastAsia="Microsoft YaHei" w:hAnsi="Microsoft YaHei"/>
           <w:sz w:val="22"/>
           <w:szCs w:val="22"/>
         </w:rPr>
@@ -2578,7 +2101,7 @@
       </w:r>
       <w:r>
         <w:rPr>
-          <w:rFonts w:eastAsia="Microsoft YaHei" w:hint="eastAsia"/>
+          <w:rFonts w:ascii="Microsoft YaHei" w:eastAsia="Microsoft YaHei" w:hAnsi="Microsoft YaHei" w:hint="eastAsia"/>
           <w:sz w:val="22"/>
           <w:szCs w:val="22"/>
         </w:rPr>
@@ -2586,7 +2109,7 @@
       </w:r>
       <w:r>
         <w:rPr>
-          <w:rFonts w:eastAsia="Microsoft YaHei"/>
+          <w:rFonts w:ascii="Microsoft YaHei" w:eastAsia="Microsoft YaHei" w:hAnsi="Microsoft YaHei"/>
           <w:sz w:val="22"/>
           <w:szCs w:val="22"/>
         </w:rPr>
@@ -2594,7 +2117,7 @@
       </w:r>
       <w:r>
         <w:rPr>
-          <w:rFonts w:eastAsia="Microsoft YaHei" w:hint="eastAsia"/>
+          <w:rFonts w:ascii="Microsoft YaHei" w:eastAsia="Microsoft YaHei" w:hAnsi="Microsoft YaHei" w:hint="eastAsia"/>
           <w:sz w:val="22"/>
           <w:szCs w:val="22"/>
         </w:rPr>
@@ -2602,7 +2125,7 @@
       </w:r>
       <w:r>
         <w:rPr>
-          <w:rFonts w:eastAsia="Microsoft YaHei"/>
+          <w:rFonts w:ascii="Microsoft YaHei" w:eastAsia="Microsoft YaHei" w:hAnsi="Microsoft YaHei"/>
           <w:sz w:val="22"/>
           <w:szCs w:val="22"/>
         </w:rPr>
@@ -2610,7 +2133,7 @@
       </w:r>
       <w:r>
         <w:rPr>
-          <w:rFonts w:eastAsia="Microsoft YaHei" w:hint="eastAsia"/>
+          <w:rFonts w:ascii="Microsoft YaHei" w:eastAsia="Microsoft YaHei" w:hAnsi="Microsoft YaHei" w:hint="eastAsia"/>
           <w:sz w:val="22"/>
           <w:szCs w:val="22"/>
         </w:rPr>
@@ -2618,7 +2141,7 @@
       </w:r>
       <w:r>
         <w:rPr>
-          <w:rFonts w:eastAsia="Microsoft YaHei"/>
+          <w:rFonts w:ascii="Microsoft YaHei" w:eastAsia="Microsoft YaHei" w:hAnsi="Microsoft YaHei"/>
           <w:sz w:val="22"/>
           <w:szCs w:val="22"/>
         </w:rPr>
@@ -2626,7 +2149,7 @@
       </w:r>
       <w:r>
         <w:rPr>
-          <w:rFonts w:eastAsia="Microsoft YaHei" w:hint="eastAsia"/>
+          <w:rFonts w:ascii="Microsoft YaHei" w:eastAsia="Microsoft YaHei" w:hAnsi="Microsoft YaHei" w:hint="eastAsia"/>
           <w:sz w:val="22"/>
           <w:szCs w:val="22"/>
         </w:rPr>
@@ -2634,7 +2157,7 @@
       </w:r>
       <w:r>
         <w:rPr>
-          <w:rFonts w:eastAsia="Microsoft YaHei"/>
+          <w:rFonts w:ascii="Microsoft YaHei" w:eastAsia="Microsoft YaHei" w:hAnsi="Microsoft YaHei"/>
           <w:sz w:val="22"/>
           <w:szCs w:val="22"/>
         </w:rPr>
@@ -2642,7 +2165,7 @@
       </w:r>
       <w:r>
         <w:rPr>
-          <w:rFonts w:eastAsia="Microsoft YaHei" w:hint="eastAsia"/>
+          <w:rFonts w:ascii="Microsoft YaHei" w:eastAsia="Microsoft YaHei" w:hAnsi="Microsoft YaHei" w:hint="eastAsia"/>
           <w:sz w:val="22"/>
           <w:szCs w:val="22"/>
         </w:rPr>
@@ -2650,7 +2173,7 @@
       </w:r>
       <w:r>
         <w:rPr>
-          <w:rFonts w:eastAsia="Microsoft YaHei"/>
+          <w:rFonts w:ascii="Microsoft YaHei" w:eastAsia="Microsoft YaHei" w:hAnsi="Microsoft YaHei"/>
           <w:sz w:val="22"/>
           <w:szCs w:val="22"/>
         </w:rPr>
@@ -2658,32 +2181,25 @@
       </w:r>
       <w:r>
         <w:rPr>
-          <w:rFonts w:eastAsia="Microsoft YaHei" w:hint="eastAsia"/>
-          <w:sz w:val="22"/>
-          <w:szCs w:val="22"/>
-        </w:rPr>
-        <w:t>变量把作者写进去，这样当你公开源代码后别人就可以瞻仰你的大名</w:t>
-      </w:r>
-      <w:r>
-        <w:rPr>
-          <w:rFonts w:eastAsia="Microsoft YaHei" w:hint="eastAsia"/>
-          <w:sz w:val="22"/>
-          <w:szCs w:val="22"/>
-        </w:rPr>
-        <w:t>。</w:t>
+          <w:rFonts w:ascii="Microsoft YaHei" w:eastAsia="Microsoft YaHei" w:hAnsi="Microsoft YaHei" w:hint="eastAsia"/>
+          <w:sz w:val="22"/>
+          <w:szCs w:val="22"/>
+        </w:rPr>
+        <w:t>变量把作者写进去，这样当你公开源代码后别人就可以瞻仰你的大名。</w:t>
       </w:r>
     </w:p>
     <w:p>
       <w:pPr>
         <w:rPr>
-          <w:rFonts w:eastAsia="Microsoft YaHei"/>
-          <w:sz w:val="22"/>
-          <w:szCs w:val="22"/>
-        </w:rPr>
-      </w:pPr>
-      <w:r>
-        <w:rPr>
-          <w:rFonts w:eastAsia="Microsoft YaHei"/>
+          <w:rFonts w:ascii="Microsoft YaHei" w:eastAsia="Microsoft YaHei" w:hAnsi="Microsoft YaHei"/>
+          <w:sz w:val="22"/>
+          <w:szCs w:val="22"/>
+        </w:rPr>
+      </w:pPr>
+      <w:r>
+        <w:rPr>
+          <w:rFonts w:ascii="Microsoft YaHei" w:eastAsia="Microsoft YaHei" w:hAnsi="Microsoft YaHei"/>
+          <w:noProof/>
           <w:sz w:val="22"/>
           <w:szCs w:val="22"/>
         </w:rPr>
@@ -2727,7 +2243,7 @@
     <w:p>
       <w:pPr>
         <w:rPr>
-          <w:rFonts w:eastAsia="Microsoft YaHei"/>
+          <w:rFonts w:ascii="Microsoft YaHei" w:eastAsia="Microsoft YaHei" w:hAnsi="Microsoft YaHei"/>
           <w:sz w:val="22"/>
           <w:szCs w:val="22"/>
         </w:rPr>
@@ -2736,14 +2252,14 @@
     <w:p>
       <w:pPr>
         <w:rPr>
-          <w:rFonts w:eastAsia="Microsoft YaHei"/>
-          <w:sz w:val="22"/>
-          <w:szCs w:val="22"/>
-        </w:rPr>
-      </w:pPr>
-      <w:r>
-        <w:rPr>
-          <w:rFonts w:eastAsia="Microsoft YaHei"/>
+          <w:rFonts w:ascii="Microsoft YaHei" w:eastAsia="Microsoft YaHei" w:hAnsi="Microsoft YaHei"/>
+          <w:sz w:val="22"/>
+          <w:szCs w:val="22"/>
+        </w:rPr>
+      </w:pPr>
+      <w:r>
+        <w:rPr>
+          <w:rFonts w:ascii="Microsoft YaHei" w:eastAsia="Microsoft YaHei" w:hAnsi="Microsoft YaHei"/>
           <w:sz w:val="22"/>
           <w:szCs w:val="22"/>
         </w:rPr>
@@ -2751,23 +2267,15 @@
       </w:r>
       <w:r>
         <w:rPr>
-          <w:rFonts w:eastAsia="Microsoft YaHei" w:hint="eastAsia"/>
-          <w:sz w:val="22"/>
-          <w:szCs w:val="22"/>
-        </w:rPr>
-        <w:t>同时，我们在</w:t>
-      </w:r>
-      <w:r>
-        <w:rPr>
-          <w:rFonts w:eastAsia="Microsoft YaHei" w:hint="eastAsia"/>
-          <w:sz w:val="22"/>
-          <w:szCs w:val="22"/>
-        </w:rPr>
-        <w:t>hello</w:t>
-      </w:r>
-      <w:r>
-        <w:rPr>
-          <w:rFonts w:eastAsia="Microsoft YaHei"/>
+          <w:rFonts w:ascii="Microsoft YaHei" w:eastAsia="Microsoft YaHei" w:hAnsi="Microsoft YaHei" w:hint="eastAsia"/>
+          <w:sz w:val="22"/>
+          <w:szCs w:val="22"/>
+        </w:rPr>
+        <w:t>同时，我们在hello</w:t>
+      </w:r>
+      <w:r>
+        <w:rPr>
+          <w:rFonts w:ascii="Microsoft YaHei" w:eastAsia="Microsoft YaHei" w:hAnsi="Microsoft YaHei"/>
           <w:sz w:val="22"/>
           <w:szCs w:val="22"/>
         </w:rPr>
@@ -2775,7 +2283,7 @@
       </w:r>
       <w:r>
         <w:rPr>
-          <w:rFonts w:eastAsia="Microsoft YaHei" w:hint="eastAsia"/>
+          <w:rFonts w:ascii="Microsoft YaHei" w:eastAsia="Microsoft YaHei" w:hAnsi="Microsoft YaHei" w:hint="eastAsia"/>
           <w:sz w:val="22"/>
           <w:szCs w:val="22"/>
         </w:rPr>
@@ -2783,7 +2291,7 @@
       </w:r>
       <w:r>
         <w:rPr>
-          <w:rFonts w:eastAsia="Microsoft YaHei"/>
+          <w:rFonts w:ascii="Microsoft YaHei" w:eastAsia="Microsoft YaHei" w:hAnsi="Microsoft YaHei"/>
           <w:sz w:val="22"/>
           <w:szCs w:val="22"/>
         </w:rPr>
@@ -2791,7 +2299,7 @@
       </w:r>
       <w:r>
         <w:rPr>
-          <w:rFonts w:eastAsia="Microsoft YaHei" w:hint="eastAsia"/>
+          <w:rFonts w:ascii="Microsoft YaHei" w:eastAsia="Microsoft YaHei" w:hAnsi="Microsoft YaHei" w:hint="eastAsia"/>
           <w:sz w:val="22"/>
           <w:szCs w:val="22"/>
         </w:rPr>
@@ -2799,7 +2307,7 @@
       </w:r>
       <w:r>
         <w:rPr>
-          <w:rFonts w:eastAsia="Microsoft YaHei"/>
+          <w:rFonts w:ascii="Microsoft YaHei" w:eastAsia="Microsoft YaHei" w:hAnsi="Microsoft YaHei"/>
           <w:sz w:val="22"/>
           <w:szCs w:val="22"/>
         </w:rPr>
@@ -2807,23 +2315,15 @@
       </w:r>
       <w:r>
         <w:rPr>
-          <w:rFonts w:eastAsia="Microsoft YaHei" w:hint="eastAsia"/>
-          <w:sz w:val="22"/>
-          <w:szCs w:val="22"/>
-        </w:rPr>
-        <w:t>文件以后，</w:t>
-      </w:r>
-      <w:r>
-        <w:rPr>
-          <w:rFonts w:eastAsia="Microsoft YaHei" w:hint="eastAsia"/>
-          <w:sz w:val="22"/>
-          <w:szCs w:val="22"/>
-        </w:rPr>
-        <w:t>m</w:t>
-      </w:r>
-      <w:r>
-        <w:rPr>
-          <w:rFonts w:eastAsia="Microsoft YaHei"/>
+          <w:rFonts w:ascii="Microsoft YaHei" w:eastAsia="Microsoft YaHei" w:hAnsi="Microsoft YaHei" w:hint="eastAsia"/>
+          <w:sz w:val="22"/>
+          <w:szCs w:val="22"/>
+        </w:rPr>
+        <w:t>文件以后，m</w:t>
+      </w:r>
+      <w:r>
+        <w:rPr>
+          <w:rFonts w:ascii="Microsoft YaHei" w:eastAsia="Microsoft YaHei" w:hAnsi="Microsoft YaHei"/>
           <w:sz w:val="22"/>
           <w:szCs w:val="22"/>
         </w:rPr>
@@ -2831,7 +2331,7 @@
       </w:r>
       <w:r>
         <w:rPr>
-          <w:rFonts w:eastAsia="Microsoft YaHei" w:hint="eastAsia"/>
+          <w:rFonts w:ascii="Microsoft YaHei" w:eastAsia="Microsoft YaHei" w:hAnsi="Microsoft YaHei" w:hint="eastAsia"/>
           <w:sz w:val="22"/>
           <w:szCs w:val="22"/>
         </w:rPr>
@@ -2839,31 +2339,16 @@
       </w:r>
       <w:r>
         <w:rPr>
-          <w:rFonts w:eastAsia="Microsoft YaHei" w:hint="eastAsia"/>
-          <w:sz w:val="22"/>
-          <w:szCs w:val="22"/>
-        </w:rPr>
-        <w:t>python</w:t>
-      </w:r>
-      <w:r>
-        <w:rPr>
-          <w:rFonts w:eastAsia="Microsoft YaHei" w:hint="eastAsia"/>
-          <w:sz w:val="22"/>
-          <w:szCs w:val="22"/>
-        </w:rPr>
-        <w:t>的包，于是在这个包下面的所有模块我们都可以在程序中调用。里面的</w:t>
-      </w:r>
-      <w:r>
-        <w:rPr>
-          <w:rFonts w:eastAsia="Microsoft YaHei" w:hint="eastAsia"/>
-          <w:sz w:val="22"/>
-          <w:szCs w:val="22"/>
-        </w:rPr>
-        <w:t>_</w:t>
-      </w:r>
-      <w:r>
-        <w:rPr>
-          <w:rFonts w:eastAsia="Microsoft YaHei"/>
+          <w:rFonts w:ascii="Microsoft YaHei" w:eastAsia="Microsoft YaHei" w:hAnsi="Microsoft YaHei" w:hint="eastAsia"/>
+          <w:sz w:val="22"/>
+          <w:szCs w:val="22"/>
+        </w:rPr>
+        <w:lastRenderedPageBreak/>
+        <w:t>python的包，于是在这个包下面的所有模块我们都可以在程序中调用。里面的_</w:t>
+      </w:r>
+      <w:r>
+        <w:rPr>
+          <w:rFonts w:ascii="Microsoft YaHei" w:eastAsia="Microsoft YaHei" w:hAnsi="Microsoft YaHei"/>
           <w:sz w:val="22"/>
           <w:szCs w:val="22"/>
         </w:rPr>
@@ -2871,44 +2356,28 @@
       </w:r>
       <w:r>
         <w:rPr>
-          <w:rFonts w:eastAsia="Microsoft YaHei" w:hint="eastAsia"/>
-          <w:sz w:val="22"/>
-          <w:szCs w:val="22"/>
-        </w:rPr>
-        <w:t>文件夹可以先忽略，这个是在</w:t>
-      </w:r>
-      <w:r>
-        <w:rPr>
-          <w:rFonts w:eastAsia="Microsoft YaHei" w:hint="eastAsia"/>
-          <w:sz w:val="22"/>
-          <w:szCs w:val="22"/>
-        </w:rPr>
-        <w:t>python</w:t>
-      </w:r>
-      <w:r>
-        <w:rPr>
-          <w:rFonts w:eastAsia="Microsoft YaHei" w:hint="eastAsia"/>
-          <w:sz w:val="22"/>
-          <w:szCs w:val="22"/>
-        </w:rPr>
-        <w:t>程序运行时生成的临时文件。</w:t>
+          <w:rFonts w:ascii="Microsoft YaHei" w:eastAsia="Microsoft YaHei" w:hAnsi="Microsoft YaHei" w:hint="eastAsia"/>
+          <w:sz w:val="22"/>
+          <w:szCs w:val="22"/>
+        </w:rPr>
+        <w:t>文件夹可以先忽略，这个是在python程序运行时生成的临时文件。</w:t>
       </w:r>
     </w:p>
     <w:p>
       <w:pPr>
         <w:rPr>
-          <w:rFonts w:eastAsia="Microsoft YaHei"/>
-          <w:sz w:val="22"/>
-          <w:szCs w:val="22"/>
-        </w:rPr>
-      </w:pPr>
-      <w:r>
-        <w:rPr>
-          <w:rFonts w:eastAsia="Microsoft YaHei"/>
-          <w:sz w:val="22"/>
-          <w:szCs w:val="22"/>
-        </w:rPr>
-        <w:lastRenderedPageBreak/>
+          <w:rFonts w:ascii="Microsoft YaHei" w:eastAsia="Microsoft YaHei" w:hAnsi="Microsoft YaHei"/>
+          <w:sz w:val="22"/>
+          <w:szCs w:val="22"/>
+        </w:rPr>
+      </w:pPr>
+      <w:r>
+        <w:rPr>
+          <w:rFonts w:ascii="Microsoft YaHei" w:eastAsia="Microsoft YaHei" w:hAnsi="Microsoft YaHei"/>
+          <w:noProof/>
+          <w:sz w:val="22"/>
+          <w:szCs w:val="22"/>
+        </w:rPr>
         <w:drawing>
           <wp:inline distT="0" distB="0" distL="0" distR="0" wp14:anchorId="6F4F5D55" wp14:editId="52BC77C5">
             <wp:extent cx="5295900" cy="965200"/>
@@ -2949,7 +2418,7 @@
     <w:p>
       <w:pPr>
         <w:rPr>
-          <w:rFonts w:eastAsia="Microsoft YaHei"/>
+          <w:rFonts w:ascii="Microsoft YaHei" w:eastAsia="Microsoft YaHei" w:hAnsi="Microsoft YaHei"/>
           <w:sz w:val="22"/>
           <w:szCs w:val="22"/>
         </w:rPr>
@@ -2958,14 +2427,14 @@
     <w:p>
       <w:pPr>
         <w:rPr>
-          <w:rFonts w:eastAsia="Microsoft YaHei" w:hint="eastAsia"/>
-          <w:sz w:val="22"/>
-          <w:szCs w:val="22"/>
-        </w:rPr>
-      </w:pPr>
-      <w:r>
-        <w:rPr>
-          <w:rFonts w:eastAsia="Microsoft YaHei"/>
+          <w:rFonts w:ascii="Microsoft YaHei" w:eastAsia="Microsoft YaHei" w:hAnsi="Microsoft YaHei"/>
+          <w:sz w:val="22"/>
+          <w:szCs w:val="22"/>
+        </w:rPr>
+      </w:pPr>
+      <w:r>
+        <w:rPr>
+          <w:rFonts w:ascii="Microsoft YaHei" w:eastAsia="Microsoft YaHei" w:hAnsi="Microsoft YaHei"/>
           <w:sz w:val="22"/>
           <w:szCs w:val="22"/>
         </w:rPr>
@@ -2973,39 +2442,15 @@
       </w:r>
       <w:r>
         <w:rPr>
-          <w:rFonts w:eastAsia="Microsoft YaHei" w:hint="eastAsia"/>
-          <w:sz w:val="22"/>
-          <w:szCs w:val="22"/>
-        </w:rPr>
-        <w:t>做好这些准备以后，我们来看示例如何在代码中调用</w:t>
-      </w:r>
-      <w:r>
-        <w:rPr>
-          <w:rFonts w:eastAsia="Microsoft YaHei" w:hint="eastAsia"/>
-          <w:sz w:val="22"/>
-          <w:szCs w:val="22"/>
-        </w:rPr>
-        <w:t>mymodule</w:t>
-      </w:r>
-      <w:r>
-        <w:rPr>
-          <w:rFonts w:eastAsia="Microsoft YaHei" w:hint="eastAsia"/>
-          <w:sz w:val="22"/>
-          <w:szCs w:val="22"/>
-        </w:rPr>
-        <w:t>包和里面的模块。我们新建一个文件</w:t>
-      </w:r>
-      <w:r>
-        <w:rPr>
-          <w:rFonts w:eastAsia="Microsoft YaHei" w:hint="eastAsia"/>
-          <w:sz w:val="22"/>
-          <w:szCs w:val="22"/>
-        </w:rPr>
-        <w:t>a</w:t>
-      </w:r>
-      <w:r>
-        <w:rPr>
-          <w:rFonts w:eastAsia="Microsoft YaHei"/>
+          <w:rFonts w:ascii="Microsoft YaHei" w:eastAsia="Microsoft YaHei" w:hAnsi="Microsoft YaHei" w:hint="eastAsia"/>
+          <w:sz w:val="22"/>
+          <w:szCs w:val="22"/>
+        </w:rPr>
+        <w:t>做好这些准备以后，我们来看示例如何在代码中调用mymodule包和里面的模块。我们新建一个文件a</w:t>
+      </w:r>
+      <w:r>
+        <w:rPr>
+          <w:rFonts w:ascii="Microsoft YaHei" w:eastAsia="Microsoft YaHei" w:hAnsi="Microsoft YaHei"/>
           <w:sz w:val="22"/>
           <w:szCs w:val="22"/>
         </w:rPr>
@@ -3013,7 +2458,7 @@
       </w:r>
       <w:r>
         <w:rPr>
-          <w:rFonts w:eastAsia="Microsoft YaHei" w:hint="eastAsia"/>
+          <w:rFonts w:ascii="Microsoft YaHei" w:eastAsia="Microsoft YaHei" w:hAnsi="Microsoft YaHei" w:hint="eastAsia"/>
           <w:sz w:val="22"/>
           <w:szCs w:val="22"/>
         </w:rPr>
@@ -3023,23 +2468,15 @@
     <w:p>
       <w:pPr>
         <w:rPr>
-          <w:rFonts w:eastAsia="Microsoft YaHei"/>
-          <w:sz w:val="22"/>
-          <w:szCs w:val="22"/>
-        </w:rPr>
-      </w:pPr>
-    </w:p>
-    <w:p>
-      <w:pPr>
-        <w:rPr>
-          <w:rFonts w:eastAsia="Microsoft YaHei"/>
-          <w:sz w:val="22"/>
-          <w:szCs w:val="22"/>
-        </w:rPr>
-      </w:pPr>
-      <w:r>
-        <w:rPr>
-          <w:rFonts w:eastAsia="Microsoft YaHei"/>
+          <w:rFonts w:ascii="Microsoft YaHei" w:eastAsia="Microsoft YaHei" w:hAnsi="Microsoft YaHei"/>
+          <w:sz w:val="22"/>
+          <w:szCs w:val="22"/>
+        </w:rPr>
+      </w:pPr>
+      <w:r>
+        <w:rPr>
+          <w:rFonts w:ascii="Microsoft YaHei" w:eastAsia="Microsoft YaHei" w:hAnsi="Microsoft YaHei"/>
+          <w:noProof/>
           <w:sz w:val="22"/>
           <w:szCs w:val="22"/>
         </w:rPr>
@@ -3083,7 +2520,7 @@
     <w:p>
       <w:pPr>
         <w:rPr>
-          <w:rFonts w:eastAsia="Microsoft YaHei"/>
+          <w:rFonts w:ascii="Microsoft YaHei" w:eastAsia="Microsoft YaHei" w:hAnsi="Microsoft YaHei"/>
           <w:sz w:val="22"/>
           <w:szCs w:val="22"/>
         </w:rPr>
@@ -3092,14 +2529,14 @@
     <w:p>
       <w:pPr>
         <w:rPr>
-          <w:rFonts w:eastAsia="Microsoft YaHei"/>
-          <w:sz w:val="22"/>
-          <w:szCs w:val="22"/>
-        </w:rPr>
-      </w:pPr>
-      <w:r>
-        <w:rPr>
-          <w:rFonts w:eastAsia="Microsoft YaHei"/>
+          <w:rFonts w:ascii="Microsoft YaHei" w:eastAsia="Microsoft YaHei" w:hAnsi="Microsoft YaHei"/>
+          <w:sz w:val="22"/>
+          <w:szCs w:val="22"/>
+        </w:rPr>
+      </w:pPr>
+      <w:r>
+        <w:rPr>
+          <w:rFonts w:ascii="Microsoft YaHei" w:eastAsia="Microsoft YaHei" w:hAnsi="Microsoft YaHei"/>
           <w:sz w:val="22"/>
           <w:szCs w:val="22"/>
         </w:rPr>
@@ -3107,23 +2544,15 @@
       </w:r>
       <w:r>
         <w:rPr>
-          <w:rFonts w:eastAsia="Microsoft YaHei" w:hint="eastAsia"/>
-          <w:sz w:val="22"/>
-          <w:szCs w:val="22"/>
-        </w:rPr>
-        <w:t>然后编辑</w:t>
-      </w:r>
-      <w:r>
-        <w:rPr>
-          <w:rFonts w:eastAsia="Microsoft YaHei" w:hint="eastAsia"/>
-          <w:sz w:val="22"/>
-          <w:szCs w:val="22"/>
-        </w:rPr>
-        <w:t>a</w:t>
-      </w:r>
-      <w:r>
-        <w:rPr>
-          <w:rFonts w:eastAsia="Microsoft YaHei"/>
+          <w:rFonts w:ascii="Microsoft YaHei" w:eastAsia="Microsoft YaHei" w:hAnsi="Microsoft YaHei" w:hint="eastAsia"/>
+          <w:sz w:val="22"/>
+          <w:szCs w:val="22"/>
+        </w:rPr>
+        <w:t>然后编辑a</w:t>
+      </w:r>
+      <w:r>
+        <w:rPr>
+          <w:rFonts w:ascii="Microsoft YaHei" w:eastAsia="Microsoft YaHei" w:hAnsi="Microsoft YaHei"/>
           <w:sz w:val="22"/>
           <w:szCs w:val="22"/>
         </w:rPr>
@@ -3131,55 +2560,15 @@
       </w:r>
       <w:r>
         <w:rPr>
-          <w:rFonts w:eastAsia="Microsoft YaHei" w:hint="eastAsia"/>
-          <w:sz w:val="22"/>
-          <w:szCs w:val="22"/>
-        </w:rPr>
-        <w:t>文件如下所示，代码的前</w:t>
-      </w:r>
-      <w:r>
-        <w:rPr>
-          <w:rFonts w:eastAsia="Microsoft YaHei" w:hint="eastAsia"/>
-          <w:sz w:val="22"/>
-          <w:szCs w:val="22"/>
-        </w:rPr>
-        <w:t>2</w:t>
-      </w:r>
-      <w:r>
-        <w:rPr>
-          <w:rFonts w:eastAsia="Microsoft YaHei" w:hint="eastAsia"/>
-          <w:sz w:val="22"/>
-          <w:szCs w:val="22"/>
-        </w:rPr>
-        <w:t>行仍然是默认的，指明这是一个</w:t>
-      </w:r>
-      <w:r>
-        <w:rPr>
-          <w:rFonts w:eastAsia="Microsoft YaHei" w:hint="eastAsia"/>
-          <w:sz w:val="22"/>
-          <w:szCs w:val="22"/>
-        </w:rPr>
-        <w:t>python</w:t>
-      </w:r>
-      <w:r>
-        <w:rPr>
-          <w:rFonts w:eastAsia="Microsoft YaHei" w:hint="eastAsia"/>
-          <w:sz w:val="22"/>
-          <w:szCs w:val="22"/>
-        </w:rPr>
-        <w:t>文件。代码的第</w:t>
-      </w:r>
-      <w:r>
-        <w:rPr>
-          <w:rFonts w:eastAsia="Microsoft YaHei" w:hint="eastAsia"/>
-          <w:sz w:val="22"/>
-          <w:szCs w:val="22"/>
-        </w:rPr>
-        <w:t>4</w:t>
-      </w:r>
-      <w:r>
-        <w:rPr>
-          <w:rFonts w:eastAsia="Microsoft YaHei"/>
+          <w:rFonts w:ascii="Microsoft YaHei" w:eastAsia="Microsoft YaHei" w:hAnsi="Microsoft YaHei" w:hint="eastAsia"/>
+          <w:sz w:val="22"/>
+          <w:szCs w:val="22"/>
+        </w:rPr>
+        <w:t>文件如下所示，代码的前2行仍然是默认的，指明这是一个python文件。代码的第4</w:t>
+      </w:r>
+      <w:r>
+        <w:rPr>
+          <w:rFonts w:ascii="Microsoft YaHei" w:eastAsia="Microsoft YaHei" w:hAnsi="Microsoft YaHei"/>
           <w:sz w:val="22"/>
           <w:szCs w:val="22"/>
         </w:rPr>
@@ -3187,23 +2576,15 @@
       </w:r>
       <w:r>
         <w:rPr>
-          <w:rFonts w:eastAsia="Microsoft YaHei" w:hint="eastAsia"/>
-          <w:sz w:val="22"/>
-          <w:szCs w:val="22"/>
-        </w:rPr>
-        <w:t>行，因为我们的包</w:t>
-      </w:r>
-      <w:r>
-        <w:rPr>
-          <w:rFonts w:eastAsia="Microsoft YaHei" w:hint="eastAsia"/>
-          <w:sz w:val="22"/>
-          <w:szCs w:val="22"/>
-        </w:rPr>
-        <w:t>m</w:t>
-      </w:r>
-      <w:r>
-        <w:rPr>
-          <w:rFonts w:eastAsia="Microsoft YaHei"/>
+          <w:rFonts w:ascii="Microsoft YaHei" w:eastAsia="Microsoft YaHei" w:hAnsi="Microsoft YaHei" w:hint="eastAsia"/>
+          <w:sz w:val="22"/>
+          <w:szCs w:val="22"/>
+        </w:rPr>
+        <w:t>行，因为我们的包m</w:t>
+      </w:r>
+      <w:r>
+        <w:rPr>
+          <w:rFonts w:ascii="Microsoft YaHei" w:eastAsia="Microsoft YaHei" w:hAnsi="Microsoft YaHei"/>
           <w:sz w:val="22"/>
           <w:szCs w:val="22"/>
         </w:rPr>
@@ -3211,31 +2592,15 @@
       </w:r>
       <w:r>
         <w:rPr>
-          <w:rFonts w:eastAsia="Microsoft YaHei" w:hint="eastAsia"/>
-          <w:sz w:val="22"/>
-          <w:szCs w:val="22"/>
-        </w:rPr>
-        <w:t>不在系统的</w:t>
-      </w:r>
-      <w:r>
-        <w:rPr>
-          <w:rFonts w:eastAsia="Microsoft YaHei" w:hint="eastAsia"/>
-          <w:sz w:val="22"/>
-          <w:szCs w:val="22"/>
-        </w:rPr>
-        <w:t>path</w:t>
-      </w:r>
-      <w:r>
-        <w:rPr>
-          <w:rFonts w:eastAsia="Microsoft YaHei" w:hint="eastAsia"/>
-          <w:sz w:val="22"/>
-          <w:szCs w:val="22"/>
-        </w:rPr>
-        <w:t>路径里，所以我们把之前定义的</w:t>
-      </w:r>
-      <w:r>
-        <w:rPr>
-          <w:rFonts w:eastAsia="Microsoft YaHei"/>
+          <w:rFonts w:ascii="Microsoft YaHei" w:eastAsia="Microsoft YaHei" w:hAnsi="Microsoft YaHei" w:hint="eastAsia"/>
+          <w:sz w:val="22"/>
+          <w:szCs w:val="22"/>
+        </w:rPr>
+        <w:t>不在系统的path路径里，所以我们把之前定义的</w:t>
+      </w:r>
+      <w:r>
+        <w:rPr>
+          <w:rFonts w:ascii="Microsoft YaHei" w:eastAsia="Microsoft YaHei" w:hAnsi="Microsoft YaHei"/>
           <w:sz w:val="22"/>
           <w:szCs w:val="22"/>
         </w:rPr>
@@ -3243,23 +2608,15 @@
       </w:r>
       <w:r>
         <w:rPr>
-          <w:rFonts w:eastAsia="Microsoft YaHei" w:hint="eastAsia"/>
-          <w:sz w:val="22"/>
-          <w:szCs w:val="22"/>
-        </w:rPr>
-        <w:t>模块的路径添加到</w:t>
-      </w:r>
-      <w:r>
-        <w:rPr>
-          <w:rFonts w:eastAsia="Microsoft YaHei" w:hint="eastAsia"/>
-          <w:sz w:val="22"/>
-          <w:szCs w:val="22"/>
-        </w:rPr>
-        <w:t>sys</w:t>
-      </w:r>
-      <w:r>
-        <w:rPr>
-          <w:rFonts w:eastAsia="Microsoft YaHei"/>
+          <w:rFonts w:ascii="Microsoft YaHei" w:eastAsia="Microsoft YaHei" w:hAnsi="Microsoft YaHei" w:hint="eastAsia"/>
+          <w:sz w:val="22"/>
+          <w:szCs w:val="22"/>
+        </w:rPr>
+        <w:t>模块的路径添加到sys</w:t>
+      </w:r>
+      <w:r>
+        <w:rPr>
+          <w:rFonts w:ascii="Microsoft YaHei" w:eastAsia="Microsoft YaHei" w:hAnsi="Microsoft YaHei"/>
           <w:sz w:val="22"/>
           <w:szCs w:val="22"/>
         </w:rPr>
@@ -3267,23 +2624,15 @@
       </w:r>
       <w:r>
         <w:rPr>
-          <w:rFonts w:eastAsia="Microsoft YaHei" w:hint="eastAsia"/>
-          <w:sz w:val="22"/>
-          <w:szCs w:val="22"/>
-        </w:rPr>
-        <w:t>变量中，这样在</w:t>
-      </w:r>
-      <w:r>
-        <w:rPr>
-          <w:rFonts w:eastAsia="Microsoft YaHei" w:hint="eastAsia"/>
-          <w:sz w:val="22"/>
-          <w:szCs w:val="22"/>
-        </w:rPr>
-        <w:t>a</w:t>
-      </w:r>
-      <w:r>
-        <w:rPr>
-          <w:rFonts w:eastAsia="Microsoft YaHei"/>
+          <w:rFonts w:ascii="Microsoft YaHei" w:eastAsia="Microsoft YaHei" w:hAnsi="Microsoft YaHei" w:hint="eastAsia"/>
+          <w:sz w:val="22"/>
+          <w:szCs w:val="22"/>
+        </w:rPr>
+        <w:t>变量中，这样在a</w:t>
+      </w:r>
+      <w:r>
+        <w:rPr>
+          <w:rFonts w:ascii="Microsoft YaHei" w:eastAsia="Microsoft YaHei" w:hAnsi="Microsoft YaHei"/>
           <w:sz w:val="22"/>
           <w:szCs w:val="22"/>
         </w:rPr>
@@ -3291,31 +2640,15 @@
       </w:r>
       <w:r>
         <w:rPr>
-          <w:rFonts w:eastAsia="Microsoft YaHei" w:hint="eastAsia"/>
-          <w:sz w:val="22"/>
-          <w:szCs w:val="22"/>
-        </w:rPr>
-        <w:t>中想使用</w:t>
-      </w:r>
-      <w:r>
-        <w:rPr>
-          <w:rFonts w:eastAsia="Microsoft YaHei" w:hint="eastAsia"/>
-          <w:sz w:val="22"/>
-          <w:szCs w:val="22"/>
-        </w:rPr>
-        <w:t>包</w:t>
-      </w:r>
-      <w:r>
-        <w:rPr>
-          <w:rFonts w:eastAsia="Microsoft YaHei" w:hint="eastAsia"/>
-          <w:sz w:val="22"/>
-          <w:szCs w:val="22"/>
-        </w:rPr>
-        <w:t>m</w:t>
-      </w:r>
-      <w:r>
-        <w:rPr>
-          <w:rFonts w:eastAsia="Microsoft YaHei"/>
+          <w:rFonts w:ascii="Microsoft YaHei" w:eastAsia="Microsoft YaHei" w:hAnsi="Microsoft YaHei" w:hint="eastAsia"/>
+          <w:sz w:val="22"/>
+          <w:szCs w:val="22"/>
+        </w:rPr>
+        <w:t>中想使用包m</w:t>
+      </w:r>
+      <w:r>
+        <w:rPr>
+          <w:rFonts w:ascii="Microsoft YaHei" w:eastAsia="Microsoft YaHei" w:hAnsi="Microsoft YaHei"/>
           <w:sz w:val="22"/>
           <w:szCs w:val="22"/>
         </w:rPr>
@@ -3323,63 +2656,23 @@
       </w:r>
       <w:r>
         <w:rPr>
-          <w:rFonts w:eastAsia="Microsoft YaHei" w:hint="eastAsia"/>
-          <w:sz w:val="22"/>
-          <w:szCs w:val="22"/>
-        </w:rPr>
-        <w:t>及其包含的模块时，可以找到对应的</w:t>
-      </w:r>
-      <w:r>
-        <w:rPr>
-          <w:rFonts w:eastAsia="Microsoft YaHei" w:hint="eastAsia"/>
-          <w:sz w:val="22"/>
-          <w:szCs w:val="22"/>
-        </w:rPr>
-        <w:t>python</w:t>
-      </w:r>
-      <w:r>
-        <w:rPr>
-          <w:rFonts w:eastAsia="Microsoft YaHei" w:hint="eastAsia"/>
-          <w:sz w:val="22"/>
-          <w:szCs w:val="22"/>
-        </w:rPr>
-        <w:t>代码，在代码的第</w:t>
-      </w:r>
-      <w:r>
-        <w:rPr>
-          <w:rFonts w:eastAsia="Microsoft YaHei" w:hint="eastAsia"/>
-          <w:sz w:val="22"/>
-          <w:szCs w:val="22"/>
-        </w:rPr>
-        <w:t>7</w:t>
-      </w:r>
-      <w:r>
-        <w:rPr>
-          <w:rFonts w:eastAsia="Microsoft YaHei" w:hint="eastAsia"/>
-          <w:sz w:val="22"/>
-          <w:szCs w:val="22"/>
-        </w:rPr>
-        <w:t>行，我们</w:t>
-      </w:r>
-      <w:r>
-        <w:rPr>
-          <w:rFonts w:eastAsia="Microsoft YaHei" w:hint="eastAsia"/>
-          <w:sz w:val="22"/>
-          <w:szCs w:val="22"/>
-        </w:rPr>
-        <w:t>通过</w:t>
-      </w:r>
-      <w:r>
-        <w:rPr>
-          <w:rFonts w:eastAsia="Microsoft YaHei" w:hint="eastAsia"/>
-          <w:sz w:val="22"/>
-          <w:szCs w:val="22"/>
-        </w:rPr>
-        <w:t>from</w:t>
-      </w:r>
-      <w:r>
-        <w:rPr>
-          <w:rFonts w:eastAsia="Microsoft YaHei"/>
+          <w:rFonts w:ascii="Microsoft YaHei" w:eastAsia="Microsoft YaHei" w:hAnsi="Microsoft YaHei" w:hint="eastAsia"/>
+          <w:sz w:val="22"/>
+          <w:szCs w:val="22"/>
+        </w:rPr>
+        <w:t>及其包含的模块时，可以找到对应的python代码，在代码的第7行，我们</w:t>
+      </w:r>
+      <w:r>
+        <w:rPr>
+          <w:rFonts w:ascii="Microsoft YaHei" w:eastAsia="Microsoft YaHei" w:hAnsi="Microsoft YaHei" w:hint="eastAsia"/>
+          <w:sz w:val="22"/>
+          <w:szCs w:val="22"/>
+        </w:rPr>
+        <w:t>通过from</w:t>
+      </w:r>
+      <w:r>
+        <w:rPr>
+          <w:rFonts w:ascii="Microsoft YaHei" w:eastAsia="Microsoft YaHei" w:hAnsi="Microsoft YaHei"/>
           <w:sz w:val="22"/>
           <w:szCs w:val="22"/>
         </w:rPr>
@@ -3387,23 +2680,15 @@
       </w:r>
       <w:r>
         <w:rPr>
-          <w:rFonts w:eastAsia="Microsoft YaHei" w:hint="eastAsia"/>
-          <w:sz w:val="22"/>
-          <w:szCs w:val="22"/>
-        </w:rPr>
-        <w:t>导入</w:t>
-      </w:r>
-      <w:r>
-        <w:rPr>
-          <w:rFonts w:eastAsia="Microsoft YaHei" w:hint="eastAsia"/>
-          <w:sz w:val="22"/>
-          <w:szCs w:val="22"/>
-        </w:rPr>
-        <w:t>my</w:t>
-      </w:r>
-      <w:r>
-        <w:rPr>
-          <w:rFonts w:eastAsia="Microsoft YaHei"/>
+          <w:rFonts w:ascii="Microsoft YaHei" w:eastAsia="Microsoft YaHei" w:hAnsi="Microsoft YaHei" w:hint="eastAsia"/>
+          <w:sz w:val="22"/>
+          <w:szCs w:val="22"/>
+        </w:rPr>
+        <w:t>导入my</w:t>
+      </w:r>
+      <w:r>
+        <w:rPr>
+          <w:rFonts w:ascii="Microsoft YaHei" w:eastAsia="Microsoft YaHei" w:hAnsi="Microsoft YaHei"/>
           <w:sz w:val="22"/>
           <w:szCs w:val="22"/>
         </w:rPr>
@@ -3411,55 +2696,15 @@
       </w:r>
       <w:r>
         <w:rPr>
-          <w:rFonts w:eastAsia="Microsoft YaHei" w:hint="eastAsia"/>
-          <w:sz w:val="22"/>
-          <w:szCs w:val="22"/>
-        </w:rPr>
-        <w:t>包中的</w:t>
-      </w:r>
-      <w:r>
-        <w:rPr>
-          <w:rFonts w:eastAsia="Microsoft YaHei" w:hint="eastAsia"/>
-          <w:sz w:val="22"/>
-          <w:szCs w:val="22"/>
-        </w:rPr>
-        <w:t>hello</w:t>
-      </w:r>
-      <w:r>
-        <w:rPr>
-          <w:rFonts w:eastAsia="Microsoft YaHei" w:hint="eastAsia"/>
-          <w:sz w:val="22"/>
-          <w:szCs w:val="22"/>
-        </w:rPr>
-        <w:t>模块。最后在代码的第</w:t>
-      </w:r>
-      <w:r>
-        <w:rPr>
-          <w:rFonts w:eastAsia="Microsoft YaHei" w:hint="eastAsia"/>
-          <w:sz w:val="22"/>
-          <w:szCs w:val="22"/>
-        </w:rPr>
-        <w:t>9</w:t>
-      </w:r>
-      <w:r>
-        <w:rPr>
-          <w:rFonts w:eastAsia="Microsoft YaHei" w:hint="eastAsia"/>
-          <w:sz w:val="22"/>
-          <w:szCs w:val="22"/>
-        </w:rPr>
-        <w:t>行，直接调用模块中的</w:t>
-      </w:r>
-      <w:r>
-        <w:rPr>
-          <w:rFonts w:eastAsia="Microsoft YaHei" w:hint="eastAsia"/>
-          <w:sz w:val="22"/>
-          <w:szCs w:val="22"/>
-        </w:rPr>
-        <w:t>h</w:t>
-      </w:r>
-      <w:r>
-        <w:rPr>
-          <w:rFonts w:eastAsia="Microsoft YaHei"/>
+          <w:rFonts w:ascii="Microsoft YaHei" w:eastAsia="Microsoft YaHei" w:hAnsi="Microsoft YaHei" w:hint="eastAsia"/>
+          <w:sz w:val="22"/>
+          <w:szCs w:val="22"/>
+        </w:rPr>
+        <w:t>包中的hello模块。最后在代码的第9行，直接调用模块中的h</w:t>
+      </w:r>
+      <w:r>
+        <w:rPr>
+          <w:rFonts w:ascii="Microsoft YaHei" w:eastAsia="Microsoft YaHei" w:hAnsi="Microsoft YaHei"/>
           <w:sz w:val="22"/>
           <w:szCs w:val="22"/>
         </w:rPr>
@@ -3467,7 +2712,7 @@
       </w:r>
       <w:r>
         <w:rPr>
-          <w:rFonts w:eastAsia="Microsoft YaHei" w:hint="eastAsia"/>
+          <w:rFonts w:ascii="Microsoft YaHei" w:eastAsia="Microsoft YaHei" w:hAnsi="Microsoft YaHei" w:hint="eastAsia"/>
           <w:sz w:val="22"/>
           <w:szCs w:val="22"/>
         </w:rPr>
@@ -3475,7 +2720,7 @@
       </w:r>
       <w:r>
         <w:rPr>
-          <w:rFonts w:eastAsia="Microsoft YaHei"/>
+          <w:rFonts w:ascii="Microsoft YaHei" w:eastAsia="Microsoft YaHei" w:hAnsi="Microsoft YaHei"/>
           <w:sz w:val="22"/>
           <w:szCs w:val="22"/>
         </w:rPr>
@@ -3483,7 +2728,7 @@
       </w:r>
       <w:r>
         <w:rPr>
-          <w:rFonts w:eastAsia="Microsoft YaHei" w:hint="eastAsia"/>
+          <w:rFonts w:ascii="Microsoft YaHei" w:eastAsia="Microsoft YaHei" w:hAnsi="Microsoft YaHei" w:hint="eastAsia"/>
           <w:sz w:val="22"/>
           <w:szCs w:val="22"/>
         </w:rPr>
@@ -3491,7 +2736,7 @@
       </w:r>
       <w:r>
         <w:rPr>
-          <w:rFonts w:eastAsia="Microsoft YaHei" w:hint="eastAsia"/>
+          <w:rFonts w:ascii="Microsoft YaHei" w:eastAsia="Microsoft YaHei" w:hAnsi="Microsoft YaHei" w:hint="eastAsia"/>
           <w:sz w:val="22"/>
           <w:szCs w:val="22"/>
         </w:rPr>
@@ -3501,14 +2746,15 @@
     <w:p>
       <w:pPr>
         <w:rPr>
-          <w:rFonts w:eastAsia="Microsoft YaHei"/>
-          <w:sz w:val="22"/>
-          <w:szCs w:val="22"/>
-        </w:rPr>
-      </w:pPr>
-      <w:r>
-        <w:rPr>
-          <w:rFonts w:eastAsia="Microsoft YaHei"/>
+          <w:rFonts w:ascii="Microsoft YaHei" w:eastAsia="Microsoft YaHei" w:hAnsi="Microsoft YaHei"/>
+          <w:sz w:val="22"/>
+          <w:szCs w:val="22"/>
+        </w:rPr>
+      </w:pPr>
+      <w:r>
+        <w:rPr>
+          <w:rFonts w:ascii="Microsoft YaHei" w:eastAsia="Microsoft YaHei" w:hAnsi="Microsoft YaHei"/>
+          <w:noProof/>
           <w:sz w:val="22"/>
           <w:szCs w:val="22"/>
         </w:rPr>
@@ -3552,7 +2798,7 @@
     <w:p>
       <w:pPr>
         <w:rPr>
-          <w:rFonts w:eastAsia="Microsoft YaHei"/>
+          <w:rFonts w:ascii="Microsoft YaHei" w:eastAsia="Microsoft YaHei" w:hAnsi="Microsoft YaHei"/>
           <w:sz w:val="22"/>
           <w:szCs w:val="22"/>
         </w:rPr>
@@ -3561,14 +2807,14 @@
     <w:p>
       <w:pPr>
         <w:rPr>
-          <w:rFonts w:eastAsia="Microsoft YaHei"/>
-          <w:sz w:val="22"/>
-          <w:szCs w:val="22"/>
-        </w:rPr>
-      </w:pPr>
-      <w:r>
-        <w:rPr>
-          <w:rFonts w:eastAsia="Microsoft YaHei"/>
+          <w:rFonts w:ascii="Microsoft YaHei" w:eastAsia="Microsoft YaHei" w:hAnsi="Microsoft YaHei"/>
+          <w:sz w:val="22"/>
+          <w:szCs w:val="22"/>
+        </w:rPr>
+      </w:pPr>
+      <w:r>
+        <w:rPr>
+          <w:rFonts w:ascii="Microsoft YaHei" w:eastAsia="Microsoft YaHei" w:hAnsi="Microsoft YaHei"/>
           <w:sz w:val="22"/>
           <w:szCs w:val="22"/>
         </w:rPr>
@@ -3576,23 +2822,15 @@
       </w:r>
       <w:r>
         <w:rPr>
-          <w:rFonts w:eastAsia="Microsoft YaHei" w:hint="eastAsia"/>
-          <w:sz w:val="22"/>
-          <w:szCs w:val="22"/>
-        </w:rPr>
-        <w:t>万事俱备，让我们在命令行调用</w:t>
-      </w:r>
-      <w:r>
-        <w:rPr>
-          <w:rFonts w:eastAsia="Microsoft YaHei" w:hint="eastAsia"/>
-          <w:sz w:val="22"/>
-          <w:szCs w:val="22"/>
-        </w:rPr>
-        <w:t>a</w:t>
-      </w:r>
-      <w:r>
-        <w:rPr>
-          <w:rFonts w:eastAsia="Microsoft YaHei"/>
+          <w:rFonts w:ascii="Microsoft YaHei" w:eastAsia="Microsoft YaHei" w:hAnsi="Microsoft YaHei" w:hint="eastAsia"/>
+          <w:sz w:val="22"/>
+          <w:szCs w:val="22"/>
+        </w:rPr>
+        <w:t>万事俱备，让我们在命令行调用a</w:t>
+      </w:r>
+      <w:r>
+        <w:rPr>
+          <w:rFonts w:ascii="Microsoft YaHei" w:eastAsia="Microsoft YaHei" w:hAnsi="Microsoft YaHei"/>
           <w:sz w:val="22"/>
           <w:szCs w:val="22"/>
         </w:rPr>
@@ -3600,7 +2838,7 @@
       </w:r>
       <w:r>
         <w:rPr>
-          <w:rFonts w:eastAsia="Microsoft YaHei" w:hint="eastAsia"/>
+          <w:rFonts w:ascii="Microsoft YaHei" w:eastAsia="Microsoft YaHei" w:hAnsi="Microsoft YaHei" w:hint="eastAsia"/>
           <w:sz w:val="22"/>
           <w:szCs w:val="22"/>
         </w:rPr>
@@ -3610,14 +2848,15 @@
     <w:p>
       <w:pPr>
         <w:rPr>
-          <w:rFonts w:eastAsia="Microsoft YaHei" w:hint="eastAsia"/>
-          <w:sz w:val="22"/>
-          <w:szCs w:val="22"/>
-        </w:rPr>
-      </w:pPr>
-      <w:r>
-        <w:rPr>
-          <w:rFonts w:eastAsia="Microsoft YaHei"/>
+          <w:rFonts w:ascii="Microsoft YaHei" w:eastAsia="Microsoft YaHei" w:hAnsi="Microsoft YaHei"/>
+          <w:sz w:val="22"/>
+          <w:szCs w:val="22"/>
+        </w:rPr>
+      </w:pPr>
+      <w:r>
+        <w:rPr>
+          <w:rFonts w:ascii="Microsoft YaHei" w:eastAsia="Microsoft YaHei" w:hAnsi="Microsoft YaHei"/>
+          <w:noProof/>
           <w:sz w:val="22"/>
           <w:szCs w:val="22"/>
         </w:rPr>
@@ -3661,7 +2900,7 @@
     <w:p>
       <w:pPr>
         <w:rPr>
-          <w:rFonts w:eastAsia="Microsoft YaHei"/>
+          <w:rFonts w:ascii="Microsoft YaHei" w:eastAsia="Microsoft YaHei" w:hAnsi="Microsoft YaHei"/>
           <w:sz w:val="22"/>
           <w:szCs w:val="22"/>
         </w:rPr>
@@ -3678,11 +2917,12 @@
           <w:rFonts w:ascii="Microsoft YaHei" w:eastAsia="Microsoft YaHei" w:hAnsi="Microsoft YaHei"/>
         </w:rPr>
       </w:pPr>
-      <w:bookmarkStart w:id="4" w:name="_Toc51575110"/>
-      <w:r>
-        <w:rPr>
-          <w:rFonts w:ascii="Microsoft YaHei" w:eastAsia="Microsoft YaHei" w:hAnsi="Microsoft YaHei" w:hint="eastAsia"/>
-        </w:rPr>
+      <w:bookmarkStart w:id="4" w:name="_Toc52863189"/>
+      <w:r>
+        <w:rPr>
+          <w:rFonts w:ascii="Microsoft YaHei" w:eastAsia="Microsoft YaHei" w:hAnsi="Microsoft YaHei" w:hint="eastAsia"/>
+        </w:rPr>
+        <w:lastRenderedPageBreak/>
         <w:t>安装第三方模块</w:t>
       </w:r>
       <w:bookmarkEnd w:id="4"/>
@@ -3690,60 +2930,28 @@
     <w:p>
       <w:pPr>
         <w:rPr>
-          <w:rFonts w:eastAsia="Microsoft YaHei"/>
-          <w:sz w:val="22"/>
-          <w:szCs w:val="22"/>
-        </w:rPr>
-      </w:pPr>
-      <w:r>
-        <w:rPr>
-          <w:rFonts w:eastAsia="Microsoft YaHei"/>
+          <w:rFonts w:ascii="Microsoft YaHei" w:eastAsia="Microsoft YaHei" w:hAnsi="Microsoft YaHei"/>
+          <w:sz w:val="22"/>
+          <w:szCs w:val="22"/>
+        </w:rPr>
+      </w:pPr>
+      <w:r>
+        <w:rPr>
+          <w:rFonts w:ascii="Microsoft YaHei" w:eastAsia="Microsoft YaHei" w:hAnsi="Microsoft YaHei"/>
         </w:rPr>
         <w:tab/>
       </w:r>
       <w:r>
         <w:rPr>
-          <w:rFonts w:eastAsia="Microsoft YaHei" w:hint="eastAsia"/>
-          <w:sz w:val="22"/>
-          <w:szCs w:val="22"/>
-        </w:rPr>
-        <w:t>所谓的第三方模块，是指完成特定功能的模块，我们安装</w:t>
-      </w:r>
-      <w:r>
-        <w:rPr>
-          <w:rFonts w:eastAsia="Microsoft YaHei" w:hint="eastAsia"/>
-          <w:sz w:val="22"/>
-          <w:szCs w:val="22"/>
-        </w:rPr>
-        <w:t>python</w:t>
-      </w:r>
-      <w:r>
-        <w:rPr>
-          <w:rFonts w:eastAsia="Microsoft YaHei" w:hint="eastAsia"/>
-          <w:sz w:val="22"/>
-          <w:szCs w:val="22"/>
-        </w:rPr>
-        <w:t>时，只是安装了</w:t>
-      </w:r>
-      <w:r>
-        <w:rPr>
-          <w:rFonts w:eastAsia="Microsoft YaHei" w:hint="eastAsia"/>
-          <w:sz w:val="22"/>
-          <w:szCs w:val="22"/>
-        </w:rPr>
-        <w:t>python</w:t>
-      </w:r>
-      <w:r>
-        <w:rPr>
-          <w:rFonts w:eastAsia="Microsoft YaHei" w:hint="eastAsia"/>
-          <w:sz w:val="22"/>
-          <w:szCs w:val="22"/>
-        </w:rPr>
-        <w:t>解释器以及标准内置库的代码，对于解决特定任务的包和模块，比如</w:t>
-      </w:r>
-      <w:r>
-        <w:rPr>
-          <w:rFonts w:eastAsia="Microsoft YaHei"/>
+          <w:rFonts w:ascii="Microsoft YaHei" w:eastAsia="Microsoft YaHei" w:hAnsi="Microsoft YaHei" w:hint="eastAsia"/>
+          <w:sz w:val="22"/>
+          <w:szCs w:val="22"/>
+        </w:rPr>
+        <w:t>所谓的第三方模块，是指完成特定功能的模块，我们安装python时，只是安装了python解释器以及标准内置库的代码，对于解决特定任务的包和模块，比如</w:t>
+      </w:r>
+      <w:r>
+        <w:rPr>
+          <w:rFonts w:ascii="Microsoft YaHei" w:eastAsia="Microsoft YaHei" w:hAnsi="Microsoft YaHei"/>
           <w:sz w:val="22"/>
           <w:szCs w:val="22"/>
         </w:rPr>
@@ -3751,7 +2959,7 @@
       </w:r>
       <w:r>
         <w:rPr>
-          <w:rFonts w:eastAsia="Microsoft YaHei" w:hint="eastAsia"/>
+          <w:rFonts w:ascii="Microsoft YaHei" w:eastAsia="Microsoft YaHei" w:hAnsi="Microsoft YaHei" w:hint="eastAsia"/>
           <w:sz w:val="22"/>
           <w:szCs w:val="22"/>
         </w:rPr>
@@ -3759,7 +2967,7 @@
       </w:r>
       <w:r>
         <w:rPr>
-          <w:rFonts w:eastAsia="Microsoft YaHei"/>
+          <w:rFonts w:ascii="Microsoft YaHei" w:eastAsia="Microsoft YaHei" w:hAnsi="Microsoft YaHei"/>
           <w:sz w:val="22"/>
           <w:szCs w:val="22"/>
         </w:rPr>
@@ -3767,7 +2975,7 @@
       </w:r>
       <w:r>
         <w:rPr>
-          <w:rFonts w:eastAsia="Microsoft YaHei" w:hint="eastAsia"/>
+          <w:rFonts w:ascii="Microsoft YaHei" w:eastAsia="Microsoft YaHei" w:hAnsi="Microsoft YaHei" w:hint="eastAsia"/>
           <w:sz w:val="22"/>
           <w:szCs w:val="22"/>
         </w:rPr>
@@ -3775,7 +2983,7 @@
       </w:r>
       <w:r>
         <w:rPr>
-          <w:rFonts w:eastAsia="Microsoft YaHei"/>
+          <w:rFonts w:ascii="Microsoft YaHei" w:eastAsia="Microsoft YaHei" w:hAnsi="Microsoft YaHei"/>
           <w:sz w:val="22"/>
           <w:szCs w:val="22"/>
         </w:rPr>
@@ -3783,7 +2991,7 @@
       </w:r>
       <w:r>
         <w:rPr>
-          <w:rFonts w:eastAsia="Microsoft YaHei" w:hint="eastAsia"/>
+          <w:rFonts w:ascii="Microsoft YaHei" w:eastAsia="Microsoft YaHei" w:hAnsi="Microsoft YaHei" w:hint="eastAsia"/>
           <w:sz w:val="22"/>
           <w:szCs w:val="22"/>
         </w:rPr>
@@ -3791,7 +2999,7 @@
       </w:r>
       <w:r>
         <w:rPr>
-          <w:rFonts w:eastAsia="Microsoft YaHei"/>
+          <w:rFonts w:ascii="Microsoft YaHei" w:eastAsia="Microsoft YaHei" w:hAnsi="Microsoft YaHei"/>
           <w:sz w:val="22"/>
           <w:szCs w:val="22"/>
         </w:rPr>
@@ -3799,7 +3007,7 @@
       </w:r>
       <w:r>
         <w:rPr>
-          <w:rFonts w:eastAsia="Microsoft YaHei" w:hint="eastAsia"/>
+          <w:rFonts w:ascii="Microsoft YaHei" w:eastAsia="Microsoft YaHei" w:hAnsi="Microsoft YaHei" w:hint="eastAsia"/>
           <w:sz w:val="22"/>
           <w:szCs w:val="22"/>
         </w:rPr>
@@ -3807,7 +3015,7 @@
       </w:r>
       <w:r>
         <w:rPr>
-          <w:rFonts w:eastAsia="Microsoft YaHei"/>
+          <w:rFonts w:ascii="Microsoft YaHei" w:eastAsia="Microsoft YaHei" w:hAnsi="Microsoft YaHei"/>
           <w:sz w:val="22"/>
           <w:szCs w:val="22"/>
         </w:rPr>
@@ -3815,65 +3023,32 @@
       </w:r>
       <w:r>
         <w:rPr>
-          <w:rFonts w:eastAsia="Microsoft YaHei" w:hint="eastAsia"/>
-          <w:sz w:val="22"/>
-          <w:szCs w:val="22"/>
-        </w:rPr>
-        <w:t>等</w:t>
-      </w:r>
-      <w:r>
-        <w:rPr>
-          <w:rFonts w:eastAsia="Microsoft YaHei" w:hint="eastAsia"/>
-          <w:sz w:val="22"/>
-          <w:szCs w:val="22"/>
-        </w:rPr>
-        <w:t>,</w:t>
-      </w:r>
-      <w:r>
-        <w:rPr>
-          <w:rFonts w:eastAsia="Microsoft YaHei" w:hint="eastAsia"/>
-          <w:sz w:val="22"/>
-          <w:szCs w:val="22"/>
-        </w:rPr>
-        <w:t>需要我们在安装好</w:t>
-      </w:r>
-      <w:r>
-        <w:rPr>
-          <w:rFonts w:eastAsia="Microsoft YaHei" w:hint="eastAsia"/>
-          <w:sz w:val="22"/>
-          <w:szCs w:val="22"/>
-        </w:rPr>
-        <w:t>Python</w:t>
-      </w:r>
-      <w:r>
-        <w:rPr>
-          <w:rFonts w:eastAsia="Microsoft YaHei" w:hint="eastAsia"/>
-          <w:sz w:val="22"/>
-          <w:szCs w:val="22"/>
-        </w:rPr>
-        <w:t>后单独安装必要的模块。</w:t>
+          <w:rFonts w:ascii="Microsoft YaHei" w:eastAsia="Microsoft YaHei" w:hAnsi="Microsoft YaHei" w:hint="eastAsia"/>
+          <w:sz w:val="22"/>
+          <w:szCs w:val="22"/>
+        </w:rPr>
+        <w:t>等,需要我们在安装好Python后单独安装必要的模块。</w:t>
       </w:r>
     </w:p>
     <w:p>
       <w:pPr>
         <w:rPr>
-          <w:rFonts w:eastAsia="Microsoft YaHei"/>
-          <w:sz w:val="22"/>
-          <w:szCs w:val="22"/>
-        </w:rPr>
-      </w:pPr>
-      <w:r>
-        <w:rPr>
-          <w:rFonts w:eastAsia="Microsoft YaHei"/>
-          <w:sz w:val="22"/>
-          <w:szCs w:val="22"/>
-        </w:rPr>
-        <w:lastRenderedPageBreak/>
+          <w:rFonts w:ascii="Microsoft YaHei" w:eastAsia="Microsoft YaHei" w:hAnsi="Microsoft YaHei"/>
+          <w:sz w:val="22"/>
+          <w:szCs w:val="22"/>
+        </w:rPr>
+      </w:pPr>
+      <w:r>
+        <w:rPr>
+          <w:rFonts w:ascii="Microsoft YaHei" w:eastAsia="Microsoft YaHei" w:hAnsi="Microsoft YaHei"/>
+          <w:sz w:val="22"/>
+          <w:szCs w:val="22"/>
+        </w:rPr>
         <w:tab/>
       </w:r>
       <w:r>
         <w:rPr>
-          <w:rFonts w:eastAsia="Microsoft YaHei" w:hint="eastAsia"/>
+          <w:rFonts w:ascii="Microsoft YaHei" w:eastAsia="Microsoft YaHei" w:hAnsi="Microsoft YaHei" w:hint="eastAsia"/>
           <w:sz w:val="22"/>
           <w:szCs w:val="22"/>
         </w:rPr>
@@ -3881,7 +3056,7 @@
       </w:r>
       <w:r>
         <w:rPr>
-          <w:rFonts w:eastAsia="Microsoft YaHei"/>
+          <w:rFonts w:ascii="Microsoft YaHei" w:eastAsia="Microsoft YaHei" w:hAnsi="Microsoft YaHei"/>
           <w:sz w:val="22"/>
           <w:szCs w:val="22"/>
         </w:rPr>
@@ -3889,7 +3064,7 @@
       </w:r>
       <w:r>
         <w:rPr>
-          <w:rFonts w:eastAsia="Microsoft YaHei" w:hint="eastAsia"/>
+          <w:rFonts w:ascii="Microsoft YaHei" w:eastAsia="Microsoft YaHei" w:hAnsi="Microsoft YaHei" w:hint="eastAsia"/>
           <w:sz w:val="22"/>
           <w:szCs w:val="22"/>
         </w:rPr>
@@ -3897,7 +3072,7 @@
       </w:r>
       <w:r>
         <w:rPr>
-          <w:rFonts w:eastAsia="Microsoft YaHei"/>
+          <w:rFonts w:ascii="Microsoft YaHei" w:eastAsia="Microsoft YaHei" w:hAnsi="Microsoft YaHei"/>
           <w:sz w:val="22"/>
           <w:szCs w:val="22"/>
         </w:rPr>
@@ -3905,7 +3080,7 @@
       </w:r>
       <w:r>
         <w:rPr>
-          <w:rFonts w:eastAsia="Microsoft YaHei" w:hint="eastAsia"/>
+          <w:rFonts w:ascii="Microsoft YaHei" w:eastAsia="Microsoft YaHei" w:hAnsi="Microsoft YaHei" w:hint="eastAsia"/>
           <w:sz w:val="22"/>
           <w:szCs w:val="22"/>
         </w:rPr>
@@ -3913,7 +3088,7 @@
       </w:r>
       <w:r>
         <w:rPr>
-          <w:rFonts w:eastAsia="Microsoft YaHei"/>
+          <w:rFonts w:ascii="Microsoft YaHei" w:eastAsia="Microsoft YaHei" w:hAnsi="Microsoft YaHei"/>
           <w:sz w:val="22"/>
           <w:szCs w:val="22"/>
         </w:rPr>
@@ -3921,7 +3096,7 @@
       </w:r>
       <w:r>
         <w:rPr>
-          <w:rFonts w:eastAsia="Microsoft YaHei" w:hint="eastAsia"/>
+          <w:rFonts w:ascii="Microsoft YaHei" w:eastAsia="Microsoft YaHei" w:hAnsi="Microsoft YaHei" w:hint="eastAsia"/>
           <w:sz w:val="22"/>
           <w:szCs w:val="22"/>
         </w:rPr>
@@ -3929,7 +3104,7 @@
       </w:r>
       <w:r>
         <w:rPr>
-          <w:rFonts w:eastAsia="Microsoft YaHei"/>
+          <w:rFonts w:ascii="Microsoft YaHei" w:eastAsia="Microsoft YaHei" w:hAnsi="Microsoft YaHei"/>
           <w:sz w:val="22"/>
           <w:szCs w:val="22"/>
         </w:rPr>
@@ -3937,7 +3112,7 @@
       </w:r>
       <w:r>
         <w:rPr>
-          <w:rFonts w:eastAsia="Microsoft YaHei" w:hint="eastAsia"/>
+          <w:rFonts w:ascii="Microsoft YaHei" w:eastAsia="Microsoft YaHei" w:hAnsi="Microsoft YaHei" w:hint="eastAsia"/>
           <w:sz w:val="22"/>
           <w:szCs w:val="22"/>
         </w:rPr>
@@ -3945,7 +3120,7 @@
       </w:r>
       <w:r>
         <w:rPr>
-          <w:rFonts w:eastAsia="Microsoft YaHei"/>
+          <w:rFonts w:ascii="Microsoft YaHei" w:eastAsia="Microsoft YaHei" w:hAnsi="Microsoft YaHei"/>
           <w:sz w:val="22"/>
           <w:szCs w:val="22"/>
         </w:rPr>
@@ -3953,7 +3128,7 @@
       </w:r>
       <w:r>
         <w:rPr>
-          <w:rFonts w:eastAsia="Microsoft YaHei" w:hint="eastAsia"/>
+          <w:rFonts w:ascii="Microsoft YaHei" w:eastAsia="Microsoft YaHei" w:hAnsi="Microsoft YaHei" w:hint="eastAsia"/>
           <w:sz w:val="22"/>
           <w:szCs w:val="22"/>
         </w:rPr>
@@ -3961,7 +3136,7 @@
       </w:r>
       <w:r>
         <w:rPr>
-          <w:rFonts w:eastAsia="Microsoft YaHei"/>
+          <w:rFonts w:ascii="Microsoft YaHei" w:eastAsia="Microsoft YaHei" w:hAnsi="Microsoft YaHei"/>
           <w:sz w:val="22"/>
           <w:szCs w:val="22"/>
         </w:rPr>
@@ -3969,7 +3144,7 @@
       </w:r>
       <w:r>
         <w:rPr>
-          <w:rFonts w:eastAsia="Microsoft YaHei" w:hint="eastAsia"/>
+          <w:rFonts w:ascii="Microsoft YaHei" w:eastAsia="Microsoft YaHei" w:hAnsi="Microsoft YaHei" w:hint="eastAsia"/>
           <w:sz w:val="22"/>
           <w:szCs w:val="22"/>
         </w:rPr>
@@ -3977,7 +3152,7 @@
       </w:r>
       <w:r>
         <w:rPr>
-          <w:rFonts w:eastAsia="Microsoft YaHei"/>
+          <w:rFonts w:ascii="Microsoft YaHei" w:eastAsia="Microsoft YaHei" w:hAnsi="Microsoft YaHei"/>
           <w:sz w:val="22"/>
           <w:szCs w:val="22"/>
         </w:rPr>
@@ -3985,7 +3160,7 @@
       </w:r>
       <w:r>
         <w:rPr>
-          <w:rFonts w:eastAsia="Microsoft YaHei" w:hint="eastAsia"/>
+          <w:rFonts w:ascii="Microsoft YaHei" w:eastAsia="Microsoft YaHei" w:hAnsi="Microsoft YaHei" w:hint="eastAsia"/>
           <w:sz w:val="22"/>
           <w:szCs w:val="22"/>
         </w:rPr>
@@ -3993,7 +3168,7 @@
       </w:r>
       <w:r>
         <w:rPr>
-          <w:rFonts w:eastAsia="Microsoft YaHei"/>
+          <w:rFonts w:ascii="Microsoft YaHei" w:eastAsia="Microsoft YaHei" w:hAnsi="Microsoft YaHei"/>
           <w:sz w:val="22"/>
           <w:szCs w:val="22"/>
         </w:rPr>
@@ -4001,7 +3176,7 @@
       </w:r>
       <w:r>
         <w:rPr>
-          <w:rFonts w:eastAsia="Microsoft YaHei" w:hint="eastAsia"/>
+          <w:rFonts w:ascii="Microsoft YaHei" w:eastAsia="Microsoft YaHei" w:hAnsi="Microsoft YaHei" w:hint="eastAsia"/>
           <w:sz w:val="22"/>
           <w:szCs w:val="22"/>
         </w:rPr>
@@ -4009,7 +3184,7 @@
       </w:r>
       <w:r>
         <w:rPr>
-          <w:rFonts w:eastAsia="Microsoft YaHei"/>
+          <w:rFonts w:ascii="Microsoft YaHei" w:eastAsia="Microsoft YaHei" w:hAnsi="Microsoft YaHei"/>
           <w:sz w:val="22"/>
           <w:szCs w:val="22"/>
         </w:rPr>
@@ -4017,7 +3192,7 @@
       </w:r>
       <w:r>
         <w:rPr>
-          <w:rFonts w:eastAsia="Microsoft YaHei" w:hint="eastAsia"/>
+          <w:rFonts w:ascii="Microsoft YaHei" w:eastAsia="Microsoft YaHei" w:hAnsi="Microsoft YaHei" w:hint="eastAsia"/>
           <w:sz w:val="22"/>
           <w:szCs w:val="22"/>
         </w:rPr>
@@ -4025,7 +3200,7 @@
       </w:r>
       <w:r>
         <w:rPr>
-          <w:rFonts w:eastAsia="Microsoft YaHei"/>
+          <w:rFonts w:ascii="Microsoft YaHei" w:eastAsia="Microsoft YaHei" w:hAnsi="Microsoft YaHei"/>
           <w:sz w:val="22"/>
           <w:szCs w:val="22"/>
         </w:rPr>
@@ -4033,7 +3208,7 @@
       </w:r>
       <w:r>
         <w:rPr>
-          <w:rFonts w:eastAsia="Microsoft YaHei" w:hint="eastAsia"/>
+          <w:rFonts w:ascii="Microsoft YaHei" w:eastAsia="Microsoft YaHei" w:hAnsi="Microsoft YaHei" w:hint="eastAsia"/>
           <w:sz w:val="22"/>
           <w:szCs w:val="22"/>
         </w:rPr>
@@ -4041,7 +3216,7 @@
       </w:r>
       <w:r>
         <w:rPr>
-          <w:rFonts w:eastAsia="Microsoft YaHei"/>
+          <w:rFonts w:ascii="Microsoft YaHei" w:eastAsia="Microsoft YaHei" w:hAnsi="Microsoft YaHei"/>
           <w:sz w:val="22"/>
           <w:szCs w:val="22"/>
         </w:rPr>
@@ -4049,7 +3224,7 @@
       </w:r>
       <w:r>
         <w:rPr>
-          <w:rFonts w:eastAsia="Microsoft YaHei" w:hint="eastAsia"/>
+          <w:rFonts w:ascii="Microsoft YaHei" w:eastAsia="Microsoft YaHei" w:hAnsi="Microsoft YaHei" w:hint="eastAsia"/>
           <w:sz w:val="22"/>
           <w:szCs w:val="22"/>
         </w:rPr>
@@ -4057,7 +3232,7 @@
       </w:r>
       <w:r>
         <w:rPr>
-          <w:rFonts w:eastAsia="Microsoft YaHei"/>
+          <w:rFonts w:ascii="Microsoft YaHei" w:eastAsia="Microsoft YaHei" w:hAnsi="Microsoft YaHei"/>
           <w:sz w:val="22"/>
           <w:szCs w:val="22"/>
         </w:rPr>
@@ -4065,7 +3240,7 @@
       </w:r>
       <w:r>
         <w:rPr>
-          <w:rFonts w:eastAsia="Microsoft YaHei" w:hint="eastAsia"/>
+          <w:rFonts w:ascii="Microsoft YaHei" w:eastAsia="Microsoft YaHei" w:hAnsi="Microsoft YaHei" w:hint="eastAsia"/>
           <w:sz w:val="22"/>
           <w:szCs w:val="22"/>
         </w:rPr>
@@ -4073,7 +3248,7 @@
       </w:r>
       <w:r>
         <w:rPr>
-          <w:rFonts w:eastAsia="Microsoft YaHei"/>
+          <w:rFonts w:ascii="Microsoft YaHei" w:eastAsia="Microsoft YaHei" w:hAnsi="Microsoft YaHei"/>
           <w:sz w:val="22"/>
           <w:szCs w:val="22"/>
         </w:rPr>
@@ -4081,7 +3256,7 @@
       </w:r>
       <w:r>
         <w:rPr>
-          <w:rFonts w:eastAsia="Microsoft YaHei" w:hint="eastAsia"/>
+          <w:rFonts w:ascii="Microsoft YaHei" w:eastAsia="Microsoft YaHei" w:hAnsi="Microsoft YaHei" w:hint="eastAsia"/>
           <w:sz w:val="22"/>
           <w:szCs w:val="22"/>
         </w:rPr>
@@ -4089,7 +3264,7 @@
       </w:r>
       <w:r>
         <w:rPr>
-          <w:rFonts w:eastAsia="Microsoft YaHei"/>
+          <w:rFonts w:ascii="Microsoft YaHei" w:eastAsia="Microsoft YaHei" w:hAnsi="Microsoft YaHei"/>
           <w:sz w:val="22"/>
           <w:szCs w:val="22"/>
         </w:rPr>
@@ -4097,7 +3272,7 @@
       </w:r>
       <w:r>
         <w:rPr>
-          <w:rFonts w:eastAsia="Microsoft YaHei" w:hint="eastAsia"/>
+          <w:rFonts w:ascii="Microsoft YaHei" w:eastAsia="Microsoft YaHei" w:hAnsi="Microsoft YaHei" w:hint="eastAsia"/>
           <w:sz w:val="22"/>
           <w:szCs w:val="22"/>
         </w:rPr>
@@ -4105,7 +3280,7 @@
       </w:r>
       <w:r>
         <w:rPr>
-          <w:rFonts w:eastAsia="Microsoft YaHei"/>
+          <w:rFonts w:ascii="Microsoft YaHei" w:eastAsia="Microsoft YaHei" w:hAnsi="Microsoft YaHei"/>
           <w:sz w:val="22"/>
           <w:szCs w:val="22"/>
         </w:rPr>
@@ -4113,7 +3288,7 @@
       </w:r>
       <w:r>
         <w:rPr>
-          <w:rFonts w:eastAsia="Microsoft YaHei" w:hint="eastAsia"/>
+          <w:rFonts w:ascii="Microsoft YaHei" w:eastAsia="Microsoft YaHei" w:hAnsi="Microsoft YaHei" w:hint="eastAsia"/>
           <w:sz w:val="22"/>
           <w:szCs w:val="22"/>
         </w:rPr>
@@ -4121,7 +3296,7 @@
       </w:r>
       <w:r>
         <w:rPr>
-          <w:rFonts w:eastAsia="Microsoft YaHei"/>
+          <w:rFonts w:ascii="Microsoft YaHei" w:eastAsia="Microsoft YaHei" w:hAnsi="Microsoft YaHei"/>
           <w:sz w:val="22"/>
           <w:szCs w:val="22"/>
         </w:rPr>
@@ -4129,23 +3304,15 @@
       </w:r>
       <w:r>
         <w:rPr>
-          <w:rFonts w:eastAsia="Microsoft YaHei" w:hint="eastAsia"/>
-          <w:sz w:val="22"/>
-          <w:szCs w:val="22"/>
-        </w:rPr>
-        <w:t>。</w:t>
-      </w:r>
-      <w:r>
-        <w:rPr>
-          <w:rFonts w:eastAsia="Microsoft YaHei" w:hint="eastAsia"/>
-          <w:sz w:val="22"/>
-          <w:szCs w:val="22"/>
-        </w:rPr>
-        <w:t>安装好以后，在终端输入</w:t>
-      </w:r>
-      <w:r>
-        <w:rPr>
-          <w:rFonts w:eastAsia="Microsoft YaHei" w:hint="eastAsia"/>
+          <w:rFonts w:ascii="Microsoft YaHei" w:eastAsia="Microsoft YaHei" w:hAnsi="Microsoft YaHei" w:hint="eastAsia"/>
+          <w:sz w:val="22"/>
+          <w:szCs w:val="22"/>
+        </w:rPr>
+        <w:t>。安装好以后，在终端输入</w:t>
+      </w:r>
+      <w:r>
+        <w:rPr>
+          <w:rFonts w:ascii="Microsoft YaHei" w:eastAsia="Microsoft YaHei" w:hAnsi="Microsoft YaHei" w:hint="eastAsia"/>
           <w:i/>
           <w:iCs/>
           <w:sz w:val="22"/>
@@ -4155,7 +3322,7 @@
       </w:r>
       <w:r>
         <w:rPr>
-          <w:rFonts w:eastAsia="Microsoft YaHei"/>
+          <w:rFonts w:ascii="Microsoft YaHei" w:eastAsia="Microsoft YaHei" w:hAnsi="Microsoft YaHei"/>
           <w:i/>
           <w:iCs/>
           <w:sz w:val="22"/>
@@ -4165,7 +3332,7 @@
       </w:r>
       <w:r>
         <w:rPr>
-          <w:rFonts w:eastAsia="Microsoft YaHei" w:hint="eastAsia"/>
+          <w:rFonts w:ascii="Microsoft YaHei" w:eastAsia="Microsoft YaHei" w:hAnsi="Microsoft YaHei" w:hint="eastAsia"/>
           <w:i/>
           <w:iCs/>
           <w:sz w:val="22"/>
@@ -4175,40 +3342,25 @@
       </w:r>
       <w:r>
         <w:rPr>
-          <w:rFonts w:eastAsia="Microsoft YaHei" w:hint="eastAsia"/>
-          <w:sz w:val="22"/>
-          <w:szCs w:val="22"/>
-        </w:rPr>
-        <w:t>指令，可以查看</w:t>
-      </w:r>
-      <w:r>
-        <w:rPr>
-          <w:rFonts w:eastAsia="Microsoft YaHei" w:hint="eastAsia"/>
-          <w:sz w:val="22"/>
-          <w:szCs w:val="22"/>
-        </w:rPr>
-        <w:t>pip</w:t>
-      </w:r>
-      <w:r>
-        <w:rPr>
-          <w:rFonts w:eastAsia="Microsoft YaHei" w:hint="eastAsia"/>
-          <w:sz w:val="22"/>
-          <w:szCs w:val="22"/>
-        </w:rPr>
-        <w:t>的版本：</w:t>
+          <w:rFonts w:ascii="Microsoft YaHei" w:eastAsia="Microsoft YaHei" w:hAnsi="Microsoft YaHei" w:hint="eastAsia"/>
+          <w:sz w:val="22"/>
+          <w:szCs w:val="22"/>
+        </w:rPr>
+        <w:t>指令，可以查看pip的版本：</w:t>
       </w:r>
     </w:p>
     <w:p>
       <w:pPr>
         <w:rPr>
-          <w:rFonts w:eastAsia="Microsoft YaHei" w:hint="eastAsia"/>
-          <w:sz w:val="22"/>
-          <w:szCs w:val="22"/>
-        </w:rPr>
-      </w:pPr>
-      <w:r>
-        <w:rPr>
-          <w:rFonts w:eastAsia="Microsoft YaHei"/>
+          <w:rFonts w:ascii="Microsoft YaHei" w:eastAsia="Microsoft YaHei" w:hAnsi="Microsoft YaHei"/>
+          <w:sz w:val="22"/>
+          <w:szCs w:val="22"/>
+        </w:rPr>
+      </w:pPr>
+      <w:r>
+        <w:rPr>
+          <w:rFonts w:ascii="Microsoft YaHei" w:eastAsia="Microsoft YaHei" w:hAnsi="Microsoft YaHei"/>
+          <w:noProof/>
           <w:sz w:val="22"/>
           <w:szCs w:val="22"/>
         </w:rPr>
@@ -4252,21 +3404,21 @@
     <w:p>
       <w:pPr>
         <w:rPr>
-          <w:rFonts w:eastAsia="Microsoft YaHei"/>
+          <w:rFonts w:ascii="Microsoft YaHei" w:eastAsia="Microsoft YaHei" w:hAnsi="Microsoft YaHei"/>
         </w:rPr>
       </w:pPr>
     </w:p>
     <w:p>
       <w:pPr>
         <w:rPr>
-          <w:rFonts w:eastAsia="Microsoft YaHei"/>
-          <w:sz w:val="22"/>
-          <w:szCs w:val="22"/>
-        </w:rPr>
-      </w:pPr>
-      <w:r>
-        <w:rPr>
-          <w:rFonts w:eastAsia="Microsoft YaHei"/>
+          <w:rFonts w:ascii="Microsoft YaHei" w:eastAsia="Microsoft YaHei" w:hAnsi="Microsoft YaHei"/>
+          <w:sz w:val="22"/>
+          <w:szCs w:val="22"/>
+        </w:rPr>
+      </w:pPr>
+      <w:r>
+        <w:rPr>
+          <w:rFonts w:ascii="Microsoft YaHei" w:eastAsia="Microsoft YaHei" w:hAnsi="Microsoft YaHei"/>
           <w:sz w:val="22"/>
           <w:szCs w:val="22"/>
         </w:rPr>
@@ -4274,23 +3426,15 @@
       </w:r>
       <w:r>
         <w:rPr>
-          <w:rFonts w:eastAsia="Microsoft YaHei" w:hint="eastAsia"/>
-          <w:sz w:val="22"/>
-          <w:szCs w:val="22"/>
-        </w:rPr>
-        <w:t>比如我们现在要进行机器学习的学习与应用，需要下载和使用</w:t>
-      </w:r>
-      <w:r>
-        <w:rPr>
-          <w:rFonts w:eastAsia="Microsoft YaHei" w:hint="eastAsia"/>
-          <w:sz w:val="22"/>
-          <w:szCs w:val="22"/>
-        </w:rPr>
-        <w:t>sk</w:t>
-      </w:r>
-      <w:r>
-        <w:rPr>
-          <w:rFonts w:eastAsia="Microsoft YaHei"/>
+          <w:rFonts w:ascii="Microsoft YaHei" w:eastAsia="Microsoft YaHei" w:hAnsi="Microsoft YaHei" w:hint="eastAsia"/>
+          <w:sz w:val="22"/>
+          <w:szCs w:val="22"/>
+        </w:rPr>
+        <w:t>比如我们现在要进行机器学习的学习与应用，需要下载和使用sk</w:t>
+      </w:r>
+      <w:r>
+        <w:rPr>
+          <w:rFonts w:ascii="Microsoft YaHei" w:eastAsia="Microsoft YaHei" w:hAnsi="Microsoft YaHei"/>
           <w:sz w:val="22"/>
           <w:szCs w:val="22"/>
         </w:rPr>
@@ -4298,47 +3442,23 @@
       </w:r>
       <w:r>
         <w:rPr>
-          <w:rFonts w:eastAsia="Microsoft YaHei" w:hint="eastAsia"/>
-          <w:sz w:val="22"/>
-          <w:szCs w:val="22"/>
-        </w:rPr>
-        <w:t>learn</w:t>
-      </w:r>
-      <w:r>
-        <w:rPr>
-          <w:rFonts w:eastAsia="Microsoft YaHei" w:hint="eastAsia"/>
-          <w:sz w:val="22"/>
-          <w:szCs w:val="22"/>
-        </w:rPr>
-        <w:t>的包，可以使用</w:t>
-      </w:r>
-      <w:r>
-        <w:rPr>
-          <w:rFonts w:eastAsia="Microsoft YaHei" w:hint="eastAsia"/>
-          <w:sz w:val="22"/>
-          <w:szCs w:val="22"/>
-        </w:rPr>
-        <w:t>p</w:t>
-      </w:r>
-      <w:r>
-        <w:rPr>
-          <w:rFonts w:eastAsia="Microsoft YaHei"/>
-          <w:sz w:val="22"/>
-          <w:szCs w:val="22"/>
-        </w:rPr>
-        <w:t xml:space="preserve">ip3 install </w:t>
-      </w:r>
-      <w:r>
-        <w:rPr>
-          <w:rFonts w:eastAsia="Microsoft YaHei"/>
-          <w:sz w:val="22"/>
-          <w:szCs w:val="22"/>
-        </w:rPr>
-        <w:t>scikit-learn</w:t>
-      </w:r>
-      <w:r>
-        <w:rPr>
-          <w:rFonts w:eastAsia="Microsoft YaHei" w:hint="eastAsia"/>
+          <w:rFonts w:ascii="Microsoft YaHei" w:eastAsia="Microsoft YaHei" w:hAnsi="Microsoft YaHei" w:hint="eastAsia"/>
+          <w:sz w:val="22"/>
+          <w:szCs w:val="22"/>
+        </w:rPr>
+        <w:t>learn的包，可以使用p</w:t>
+      </w:r>
+      <w:r>
+        <w:rPr>
+          <w:rFonts w:ascii="Microsoft YaHei" w:eastAsia="Microsoft YaHei" w:hAnsi="Microsoft YaHei"/>
+          <w:sz w:val="22"/>
+          <w:szCs w:val="22"/>
+        </w:rPr>
+        <w:t>ip3 install scikit-learn</w:t>
+      </w:r>
+      <w:r>
+        <w:rPr>
+          <w:rFonts w:ascii="Microsoft YaHei" w:eastAsia="Microsoft YaHei" w:hAnsi="Microsoft YaHei" w:hint="eastAsia"/>
           <w:sz w:val="22"/>
           <w:szCs w:val="22"/>
         </w:rPr>
@@ -4348,14 +3468,15 @@
     <w:p>
       <w:pPr>
         <w:rPr>
-          <w:rFonts w:eastAsia="Microsoft YaHei"/>
-          <w:sz w:val="22"/>
-          <w:szCs w:val="22"/>
-        </w:rPr>
-      </w:pPr>
-      <w:r>
-        <w:rPr>
-          <w:rFonts w:eastAsia="Microsoft YaHei"/>
+          <w:rFonts w:ascii="Microsoft YaHei" w:eastAsia="Microsoft YaHei" w:hAnsi="Microsoft YaHei"/>
+          <w:sz w:val="22"/>
+          <w:szCs w:val="22"/>
+        </w:rPr>
+      </w:pPr>
+      <w:r>
+        <w:rPr>
+          <w:rFonts w:ascii="Microsoft YaHei" w:eastAsia="Microsoft YaHei" w:hAnsi="Microsoft YaHei"/>
+          <w:noProof/>
           <w:sz w:val="22"/>
           <w:szCs w:val="22"/>
         </w:rPr>
@@ -4399,7 +3520,7 @@
     <w:p>
       <w:pPr>
         <w:rPr>
-          <w:rFonts w:eastAsia="Microsoft YaHei"/>
+          <w:rFonts w:ascii="Microsoft YaHei" w:eastAsia="Microsoft YaHei" w:hAnsi="Microsoft YaHei"/>
           <w:sz w:val="22"/>
           <w:szCs w:val="22"/>
         </w:rPr>
@@ -4408,14 +3529,14 @@
     <w:p>
       <w:pPr>
         <w:rPr>
-          <w:rFonts w:eastAsia="Microsoft YaHei"/>
-          <w:sz w:val="22"/>
-          <w:szCs w:val="22"/>
-        </w:rPr>
-      </w:pPr>
-      <w:r>
-        <w:rPr>
-          <w:rFonts w:eastAsia="Microsoft YaHei"/>
+          <w:rFonts w:ascii="Microsoft YaHei" w:eastAsia="Microsoft YaHei" w:hAnsi="Microsoft YaHei"/>
+          <w:sz w:val="22"/>
+          <w:szCs w:val="22"/>
+        </w:rPr>
+      </w:pPr>
+      <w:r>
+        <w:rPr>
+          <w:rFonts w:ascii="Microsoft YaHei" w:eastAsia="Microsoft YaHei" w:hAnsi="Microsoft YaHei"/>
           <w:sz w:val="22"/>
           <w:szCs w:val="22"/>
         </w:rPr>
@@ -4423,39 +3544,15 @@
       </w:r>
       <w:r>
         <w:rPr>
-          <w:rFonts w:eastAsia="Microsoft YaHei" w:hint="eastAsia"/>
-          <w:sz w:val="22"/>
-          <w:szCs w:val="22"/>
-        </w:rPr>
-        <w:t>安装成功后</w:t>
-      </w:r>
-      <w:r>
-        <w:rPr>
-          <w:rFonts w:eastAsia="Microsoft YaHei" w:hint="eastAsia"/>
-          <w:sz w:val="22"/>
-          <w:szCs w:val="22"/>
-        </w:rPr>
-        <w:t>,</w:t>
-      </w:r>
-      <w:r>
-        <w:rPr>
-          <w:rFonts w:eastAsia="Microsoft YaHei" w:hint="eastAsia"/>
-          <w:sz w:val="22"/>
-          <w:szCs w:val="22"/>
-        </w:rPr>
-        <w:t>我们可以使用</w:t>
-      </w:r>
-      <w:r>
-        <w:rPr>
-          <w:rFonts w:eastAsia="Microsoft YaHei" w:hint="eastAsia"/>
-          <w:sz w:val="22"/>
-          <w:szCs w:val="22"/>
-        </w:rPr>
-        <w:t>p</w:t>
-      </w:r>
-      <w:r>
-        <w:rPr>
-          <w:rFonts w:eastAsia="Microsoft YaHei"/>
+          <w:rFonts w:ascii="Microsoft YaHei" w:eastAsia="Microsoft YaHei" w:hAnsi="Microsoft YaHei" w:hint="eastAsia"/>
+          <w:sz w:val="22"/>
+          <w:szCs w:val="22"/>
+        </w:rPr>
+        <w:t>安装成功后,我们可以使用p</w:t>
+      </w:r>
+      <w:r>
+        <w:rPr>
+          <w:rFonts w:ascii="Microsoft YaHei" w:eastAsia="Microsoft YaHei" w:hAnsi="Microsoft YaHei"/>
           <w:sz w:val="22"/>
           <w:szCs w:val="22"/>
         </w:rPr>
@@ -4463,23 +3560,15 @@
       </w:r>
       <w:r>
         <w:rPr>
-          <w:rFonts w:eastAsia="Microsoft YaHei" w:hint="eastAsia"/>
-          <w:sz w:val="22"/>
-          <w:szCs w:val="22"/>
-        </w:rPr>
-        <w:t>命令查看已经安装的第三方包有哪些，如果看到</w:t>
-      </w:r>
-      <w:r>
-        <w:rPr>
-          <w:rFonts w:eastAsia="Microsoft YaHei" w:hint="eastAsia"/>
-          <w:sz w:val="22"/>
-          <w:szCs w:val="22"/>
-        </w:rPr>
-        <w:t>s</w:t>
-      </w:r>
-      <w:r>
-        <w:rPr>
-          <w:rFonts w:eastAsia="Microsoft YaHei"/>
+          <w:rFonts w:ascii="Microsoft YaHei" w:eastAsia="Microsoft YaHei" w:hAnsi="Microsoft YaHei" w:hint="eastAsia"/>
+          <w:sz w:val="22"/>
+          <w:szCs w:val="22"/>
+        </w:rPr>
+        <w:t>命令查看已经安装的第三方包有哪些，如果看到s</w:t>
+      </w:r>
+      <w:r>
+        <w:rPr>
+          <w:rFonts w:ascii="Microsoft YaHei" w:eastAsia="Microsoft YaHei" w:hAnsi="Microsoft YaHei"/>
           <w:sz w:val="22"/>
           <w:szCs w:val="22"/>
         </w:rPr>
@@ -4487,7 +3576,7 @@
       </w:r>
       <w:r>
         <w:rPr>
-          <w:rFonts w:eastAsia="Microsoft YaHei" w:hint="eastAsia"/>
+          <w:rFonts w:ascii="Microsoft YaHei" w:eastAsia="Microsoft YaHei" w:hAnsi="Microsoft YaHei" w:hint="eastAsia"/>
           <w:sz w:val="22"/>
           <w:szCs w:val="22"/>
         </w:rPr>
@@ -4497,14 +3586,15 @@
     <w:p>
       <w:pPr>
         <w:rPr>
-          <w:rFonts w:eastAsia="Microsoft YaHei" w:hint="eastAsia"/>
-          <w:sz w:val="22"/>
-          <w:szCs w:val="22"/>
-        </w:rPr>
-      </w:pPr>
-      <w:r>
-        <w:rPr>
-          <w:rFonts w:eastAsia="Microsoft YaHei"/>
+          <w:rFonts w:ascii="Microsoft YaHei" w:eastAsia="Microsoft YaHei" w:hAnsi="Microsoft YaHei"/>
+          <w:sz w:val="22"/>
+          <w:szCs w:val="22"/>
+        </w:rPr>
+      </w:pPr>
+      <w:r>
+        <w:rPr>
+          <w:rFonts w:ascii="Microsoft YaHei" w:eastAsia="Microsoft YaHei" w:hAnsi="Microsoft YaHei"/>
+          <w:noProof/>
           <w:sz w:val="22"/>
           <w:szCs w:val="22"/>
         </w:rPr>

</xml_diff>